<commit_message>
Experimenting with code (including | symbol) inside a table cell
</commit_message>
<xml_diff>
--- a/md2docx/template.docx
+++ b/md2docx/template.docx
@@ -3,14 +3,19 @@
 <w:document xmlns:wpc="http://schemas.microsoft.com/office/word/2010/wordprocessingCanvas" xmlns:cx="http://schemas.microsoft.com/office/drawing/2014/chartex" xmlns:cx1="http://schemas.microsoft.com/office/drawing/2015/9/8/chartex" xmlns:cx2="http://schemas.microsoft.com/office/drawing/2015/10/21/chartex" xmlns:mc="http://schemas.openxmlformats.org/markup-compatibility/2006" xmlns:o="urn:schemas-microsoft-com:office:office" xmlns:r="http://schemas.openxmlformats.org/officeDocument/2006/relationships" xmlns:m="http://schemas.openxmlformats.org/officeDocument/2006/math" xmlns:v="urn:schemas-microsoft-com:vml" xmlns:wp14="http://schemas.microsoft.com/office/word/2010/wordprocessingDrawing" xmlns:wp="http://schemas.openxmlformats.org/drawingml/2006/wordprocessingDrawing" xmlns:w10="urn:schemas-microsoft-com:office:word" xmlns:w="http://schemas.openxmlformats.org/wordprocessingml/2006/main" xmlns:w14="http://schemas.microsoft.com/office/word/2010/wordml" xmlns:w15="http://schemas.microsoft.com/office/word/2012/wordml" xmlns:w16se="http://schemas.microsoft.com/office/word/2015/wordml/symex" xmlns:wpg="http://schemas.microsoft.com/office/word/2010/wordprocessingGroup" xmlns:wpi="http://schemas.microsoft.com/office/word/2010/wordprocessingInk" xmlns:wne="http://schemas.microsoft.com/office/word/2006/wordml" xmlns:wps="http://schemas.microsoft.com/office/word/2010/wordprocessingShape" mc:Ignorable="w14 w15 w16se wp14">
   <w:body>
     <w:p>
+      <w:pPr>
+        <w:pStyle w:val="TableLineAfter"/>
+      </w:pPr>
       <w:bookmarkStart w:id="0" w:name="_Toc274909590"/>
       <w:bookmarkStart w:id="1" w:name="DescriptionPlus"/>
       <w:bookmarkStart w:id="2" w:name="FeatureTitle"/>
       <w:bookmarkStart w:id="3" w:name="AllHeadersAndTitle"/>
+      <w:bookmarkStart w:id="4" w:name="_GoBack"/>
+      <w:bookmarkEnd w:id="4"/>
     </w:p>
     <w:p>
-      <w:bookmarkStart w:id="4" w:name="_Ref446425405"/>
-      <w:bookmarkEnd w:id="4"/>
+      <w:bookmarkStart w:id="5" w:name="_Ref446425405"/>
+      <w:bookmarkEnd w:id="5"/>
     </w:p>
     <w:p/>
     <w:p/>
@@ -57,8 +62,6 @@
         </w:rPr>
         <w:t>Language Specification</w:t>
       </w:r>
-      <w:bookmarkStart w:id="5" w:name="_GoBack"/>
-      <w:bookmarkEnd w:id="5"/>
     </w:p>
     <w:p>
       <w:pPr>
@@ -79,42 +82,26 @@
         </w:rPr>
         <w:t xml:space="preserve">Version </w:t>
       </w:r>
-      <w:r>
-        <w:fldChar w:fldCharType="begin"/>
-      </w:r>
-      <w:r>
-        <w:instrText xml:space="preserve"> DOCPROPERTY  Version  \* MERGEFORMAT </w:instrText>
-      </w:r>
-      <w:r>
-        <w:fldChar w:fldCharType="separate"/>
-      </w:r>
-      <w:r>
-        <w:rPr>
-          <w:rFonts w:ascii="Arial" w:hAnsi="Arial"/>
-          <w:b/>
-          <w:sz w:val="28"/>
-          <w:szCs w:val="28"/>
-        </w:rPr>
-        <w:t>5</w:t>
-      </w:r>
-      <w:r>
-        <w:rPr>
-          <w:rFonts w:ascii="Arial" w:hAnsi="Arial"/>
-          <w:b/>
-          <w:sz w:val="28"/>
-          <w:szCs w:val="28"/>
-        </w:rPr>
-        <w:t>.0</w:t>
-      </w:r>
-      <w:r>
-        <w:rPr>
-          <w:rFonts w:ascii="Arial" w:hAnsi="Arial"/>
-          <w:b/>
-          <w:sz w:val="28"/>
-          <w:szCs w:val="28"/>
-        </w:rPr>
-        <w:fldChar w:fldCharType="end"/>
-      </w:r>
+      <w:fldSimple w:instr=" DOCPROPERTY  Version  \* MERGEFORMAT ">
+        <w:r>
+          <w:rPr>
+            <w:rFonts w:ascii="Arial" w:hAnsi="Arial"/>
+            <w:b/>
+            <w:sz w:val="28"/>
+            <w:szCs w:val="28"/>
+          </w:rPr>
+          <w:t>5</w:t>
+        </w:r>
+        <w:r>
+          <w:rPr>
+            <w:rFonts w:ascii="Arial" w:hAnsi="Arial"/>
+            <w:b/>
+            <w:sz w:val="28"/>
+            <w:szCs w:val="28"/>
+          </w:rPr>
+          <w:t>.0</w:t>
+        </w:r>
+      </w:fldSimple>
     </w:p>
     <w:bookmarkEnd w:id="1"/>
     <w:bookmarkEnd w:id="2"/>
@@ -506,6 +493,74 @@
 <file path=word/numbering.xml><?xml version="1.0" encoding="utf-8"?>
 <w:numbering xmlns:wpc="http://schemas.microsoft.com/office/word/2010/wordprocessingCanvas" xmlns:cx="http://schemas.microsoft.com/office/drawing/2014/chartex" xmlns:cx1="http://schemas.microsoft.com/office/drawing/2015/9/8/chartex" xmlns:cx2="http://schemas.microsoft.com/office/drawing/2015/10/21/chartex" xmlns:mc="http://schemas.openxmlformats.org/markup-compatibility/2006" xmlns:o="urn:schemas-microsoft-com:office:office" xmlns:r="http://schemas.openxmlformats.org/officeDocument/2006/relationships" xmlns:m="http://schemas.openxmlformats.org/officeDocument/2006/math" xmlns:v="urn:schemas-microsoft-com:vml" xmlns:wp14="http://schemas.microsoft.com/office/word/2010/wordprocessingDrawing" xmlns:wp="http://schemas.openxmlformats.org/drawingml/2006/wordprocessingDrawing" xmlns:w10="urn:schemas-microsoft-com:office:word" xmlns:w="http://schemas.openxmlformats.org/wordprocessingml/2006/main" xmlns:w14="http://schemas.microsoft.com/office/word/2010/wordml" xmlns:w15="http://schemas.microsoft.com/office/word/2012/wordml" xmlns:w16se="http://schemas.microsoft.com/office/word/2015/wordml/symex" xmlns:wpg="http://schemas.microsoft.com/office/word/2010/wordprocessingGroup" xmlns:wpi="http://schemas.microsoft.com/office/word/2010/wordprocessingInk" xmlns:wne="http://schemas.microsoft.com/office/word/2006/wordml" xmlns:wps="http://schemas.microsoft.com/office/word/2010/wordprocessingShape" mc:Ignorable="w14 w15 w16se wp14">
   <w:abstractNum w:abstractNumId="0" w15:restartNumberingAfterBreak="0">
+    <w:nsid w:val="FFFFFF7C"/>
+    <w:multiLevelType w:val="singleLevel"/>
+    <w:tmpl w:val="A03A7B20"/>
+    <w:lvl w:ilvl="0">
+      <w:start w:val="1"/>
+      <w:numFmt w:val="decimal"/>
+      <w:lvlText w:val="%1."/>
+      <w:lvlJc w:val="left"/>
+      <w:pPr>
+        <w:tabs>
+          <w:tab w:val="num" w:pos="1800"/>
+        </w:tabs>
+        <w:ind w:left="1800" w:hanging="360"/>
+      </w:pPr>
+    </w:lvl>
+  </w:abstractNum>
+  <w:abstractNum w:abstractNumId="1" w15:restartNumberingAfterBreak="0">
+    <w:nsid w:val="FFFFFF7D"/>
+    <w:multiLevelType w:val="singleLevel"/>
+    <w:tmpl w:val="E5241890"/>
+    <w:lvl w:ilvl="0">
+      <w:start w:val="1"/>
+      <w:numFmt w:val="decimal"/>
+      <w:lvlText w:val="%1."/>
+      <w:lvlJc w:val="left"/>
+      <w:pPr>
+        <w:tabs>
+          <w:tab w:val="num" w:pos="1440"/>
+        </w:tabs>
+        <w:ind w:left="1440" w:hanging="360"/>
+      </w:pPr>
+    </w:lvl>
+  </w:abstractNum>
+  <w:abstractNum w:abstractNumId="2" w15:restartNumberingAfterBreak="0">
+    <w:nsid w:val="FFFFFF7E"/>
+    <w:multiLevelType w:val="singleLevel"/>
+    <w:tmpl w:val="683C2272"/>
+    <w:lvl w:ilvl="0">
+      <w:start w:val="1"/>
+      <w:numFmt w:val="decimal"/>
+      <w:lvlText w:val="%1."/>
+      <w:lvlJc w:val="left"/>
+      <w:pPr>
+        <w:tabs>
+          <w:tab w:val="num" w:pos="1080"/>
+        </w:tabs>
+        <w:ind w:left="1080" w:hanging="360"/>
+      </w:pPr>
+    </w:lvl>
+  </w:abstractNum>
+  <w:abstractNum w:abstractNumId="3" w15:restartNumberingAfterBreak="0">
+    <w:nsid w:val="FFFFFF7F"/>
+    <w:multiLevelType w:val="singleLevel"/>
+    <w:tmpl w:val="E16685B8"/>
+    <w:lvl w:ilvl="0">
+      <w:start w:val="1"/>
+      <w:numFmt w:val="decimal"/>
+      <w:lvlText w:val="%1."/>
+      <w:lvlJc w:val="left"/>
+      <w:pPr>
+        <w:tabs>
+          <w:tab w:val="num" w:pos="720"/>
+        </w:tabs>
+        <w:ind w:left="720" w:hanging="360"/>
+      </w:pPr>
+    </w:lvl>
+  </w:abstractNum>
+  <w:abstractNum w:abstractNumId="4" w15:restartNumberingAfterBreak="0">
     <w:nsid w:val="FFFFFF82"/>
     <w:multiLevelType w:val="singleLevel"/>
     <w:tmpl w:val="25349CA2"/>
@@ -525,7 +580,7 @@
       </w:rPr>
     </w:lvl>
   </w:abstractNum>
-  <w:abstractNum w:abstractNumId="1" w15:restartNumberingAfterBreak="0">
+  <w:abstractNum w:abstractNumId="5" w15:restartNumberingAfterBreak="0">
     <w:nsid w:val="FFFFFF83"/>
     <w:multiLevelType w:val="singleLevel"/>
     <w:tmpl w:val="2494B098"/>
@@ -546,7 +601,7 @@
       </w:rPr>
     </w:lvl>
   </w:abstractNum>
-  <w:abstractNum w:abstractNumId="2" w15:restartNumberingAfterBreak="0">
+  <w:abstractNum w:abstractNumId="6" w15:restartNumberingAfterBreak="0">
     <w:nsid w:val="FFFFFF88"/>
     <w:multiLevelType w:val="singleLevel"/>
     <w:tmpl w:val="E5546AF4"/>
@@ -564,7 +619,7 @@
       </w:pPr>
     </w:lvl>
   </w:abstractNum>
-  <w:abstractNum w:abstractNumId="3" w15:restartNumberingAfterBreak="0">
+  <w:abstractNum w:abstractNumId="7" w15:restartNumberingAfterBreak="0">
     <w:nsid w:val="FFFFFF89"/>
     <w:multiLevelType w:val="singleLevel"/>
     <w:tmpl w:val="3BA2FF94"/>
@@ -585,7 +640,7 @@
       </w:rPr>
     </w:lvl>
   </w:abstractNum>
-  <w:abstractNum w:abstractNumId="4" w15:restartNumberingAfterBreak="0">
+  <w:abstractNum w:abstractNumId="8" w15:restartNumberingAfterBreak="0">
     <w:nsid w:val="FFFFFFFE"/>
     <w:multiLevelType w:val="singleLevel"/>
     <w:tmpl w:val="39106714"/>
@@ -595,7 +650,7 @@
       <w:lvlJc w:val="left"/>
     </w:lvl>
   </w:abstractNum>
-  <w:abstractNum w:abstractNumId="5" w15:restartNumberingAfterBreak="0">
+  <w:abstractNum w:abstractNumId="9" w15:restartNumberingAfterBreak="0">
     <w:nsid w:val="0808529F"/>
     <w:multiLevelType w:val="hybridMultilevel"/>
     <w:tmpl w:val="B9B6FEE4"/>
@@ -708,7 +763,7 @@
       </w:rPr>
     </w:lvl>
   </w:abstractNum>
-  <w:abstractNum w:abstractNumId="6" w15:restartNumberingAfterBreak="0">
+  <w:abstractNum w:abstractNumId="10" w15:restartNumberingAfterBreak="0">
     <w:nsid w:val="0BE9247F"/>
     <w:multiLevelType w:val="hybridMultilevel"/>
     <w:tmpl w:val="BB04231E"/>
@@ -821,7 +876,7 @@
       </w:rPr>
     </w:lvl>
   </w:abstractNum>
-  <w:abstractNum w:abstractNumId="7" w15:restartNumberingAfterBreak="0">
+  <w:abstractNum w:abstractNumId="11" w15:restartNumberingAfterBreak="0">
     <w:nsid w:val="108B650F"/>
     <w:multiLevelType w:val="hybridMultilevel"/>
     <w:tmpl w:val="618A6A58"/>
@@ -934,7 +989,7 @@
       </w:rPr>
     </w:lvl>
   </w:abstractNum>
-  <w:abstractNum w:abstractNumId="8" w15:restartNumberingAfterBreak="0">
+  <w:abstractNum w:abstractNumId="12" w15:restartNumberingAfterBreak="0">
     <w:nsid w:val="14873E60"/>
     <w:multiLevelType w:val="hybridMultilevel"/>
     <w:tmpl w:val="37062B02"/>
@@ -1046,7 +1101,7 @@
       </w:rPr>
     </w:lvl>
   </w:abstractNum>
-  <w:abstractNum w:abstractNumId="9" w15:restartNumberingAfterBreak="0">
+  <w:abstractNum w:abstractNumId="13" w15:restartNumberingAfterBreak="0">
     <w:nsid w:val="14F82749"/>
     <w:multiLevelType w:val="multilevel"/>
     <w:tmpl w:val="5BCE4C52"/>
@@ -1178,7 +1233,7 @@
       </w:rPr>
     </w:lvl>
   </w:abstractNum>
-  <w:abstractNum w:abstractNumId="10" w15:restartNumberingAfterBreak="0">
+  <w:abstractNum w:abstractNumId="14" w15:restartNumberingAfterBreak="0">
     <w:nsid w:val="18C7426A"/>
     <w:multiLevelType w:val="hybridMultilevel"/>
     <w:tmpl w:val="7760FDA2"/>
@@ -1290,7 +1345,7 @@
       </w:rPr>
     </w:lvl>
   </w:abstractNum>
-  <w:abstractNum w:abstractNumId="11" w15:restartNumberingAfterBreak="0">
+  <w:abstractNum w:abstractNumId="15" w15:restartNumberingAfterBreak="0">
     <w:nsid w:val="1B5C599A"/>
     <w:multiLevelType w:val="hybridMultilevel"/>
     <w:tmpl w:val="33C46E58"/>
@@ -1430,7 +1485,7 @@
       </w:rPr>
     </w:lvl>
   </w:abstractNum>
-  <w:abstractNum w:abstractNumId="12" w15:restartNumberingAfterBreak="0">
+  <w:abstractNum w:abstractNumId="16" w15:restartNumberingAfterBreak="0">
     <w:nsid w:val="34BE2329"/>
     <w:multiLevelType w:val="hybridMultilevel"/>
     <w:tmpl w:val="8B78257E"/>
@@ -1544,7 +1599,7 @@
       </w:rPr>
     </w:lvl>
   </w:abstractNum>
-  <w:abstractNum w:abstractNumId="13" w15:restartNumberingAfterBreak="0">
+  <w:abstractNum w:abstractNumId="17" w15:restartNumberingAfterBreak="0">
     <w:nsid w:val="41842D61"/>
     <w:multiLevelType w:val="hybridMultilevel"/>
     <w:tmpl w:val="3872BB42"/>
@@ -1657,7 +1712,7 @@
       </w:rPr>
     </w:lvl>
   </w:abstractNum>
-  <w:abstractNum w:abstractNumId="14" w15:restartNumberingAfterBreak="0">
+  <w:abstractNum w:abstractNumId="18" w15:restartNumberingAfterBreak="0">
     <w:nsid w:val="47E00E3D"/>
     <w:multiLevelType w:val="hybridMultilevel"/>
     <w:tmpl w:val="E34435C0"/>
@@ -1770,7 +1825,7 @@
       </w:rPr>
     </w:lvl>
   </w:abstractNum>
-  <w:abstractNum w:abstractNumId="15" w15:restartNumberingAfterBreak="0">
+  <w:abstractNum w:abstractNumId="19" w15:restartNumberingAfterBreak="0">
     <w:nsid w:val="4BB2238E"/>
     <w:multiLevelType w:val="hybridMultilevel"/>
     <w:tmpl w:val="9D740462"/>
@@ -1884,7 +1939,7 @@
       </w:rPr>
     </w:lvl>
   </w:abstractNum>
-  <w:abstractNum w:abstractNumId="16" w15:restartNumberingAfterBreak="0">
+  <w:abstractNum w:abstractNumId="20" w15:restartNumberingAfterBreak="0">
     <w:nsid w:val="50366E70"/>
     <w:multiLevelType w:val="multilevel"/>
     <w:tmpl w:val="5BCE4C52"/>
@@ -2016,7 +2071,7 @@
       </w:rPr>
     </w:lvl>
   </w:abstractNum>
-  <w:abstractNum w:abstractNumId="17" w15:restartNumberingAfterBreak="0">
+  <w:abstractNum w:abstractNumId="21" w15:restartNumberingAfterBreak="0">
     <w:nsid w:val="62D25AD6"/>
     <w:multiLevelType w:val="hybridMultilevel"/>
     <w:tmpl w:val="05CA81E2"/>
@@ -2129,7 +2184,7 @@
       </w:rPr>
     </w:lvl>
   </w:abstractNum>
-  <w:abstractNum w:abstractNumId="18" w15:restartNumberingAfterBreak="0">
+  <w:abstractNum w:abstractNumId="22" w15:restartNumberingAfterBreak="0">
     <w:nsid w:val="64BB2580"/>
     <w:multiLevelType w:val="hybridMultilevel"/>
     <w:tmpl w:val="C8EEFAE0"/>
@@ -2242,7 +2297,7 @@
       </w:rPr>
     </w:lvl>
   </w:abstractNum>
-  <w:abstractNum w:abstractNumId="19" w15:restartNumberingAfterBreak="0">
+  <w:abstractNum w:abstractNumId="23" w15:restartNumberingAfterBreak="0">
     <w:nsid w:val="66341775"/>
     <w:multiLevelType w:val="hybridMultilevel"/>
     <w:tmpl w:val="346C826C"/>
@@ -2355,7 +2410,7 @@
       </w:rPr>
     </w:lvl>
   </w:abstractNum>
-  <w:abstractNum w:abstractNumId="20" w15:restartNumberingAfterBreak="0">
+  <w:abstractNum w:abstractNumId="24" w15:restartNumberingAfterBreak="0">
     <w:nsid w:val="6FFC55D8"/>
     <w:multiLevelType w:val="hybridMultilevel"/>
     <w:tmpl w:val="1E727CCE"/>
@@ -2495,7 +2550,7 @@
       </w:rPr>
     </w:lvl>
   </w:abstractNum>
-  <w:abstractNum w:abstractNumId="21" w15:restartNumberingAfterBreak="0">
+  <w:abstractNum w:abstractNumId="25" w15:restartNumberingAfterBreak="0">
     <w:nsid w:val="71407AD1"/>
     <w:multiLevelType w:val="hybridMultilevel"/>
     <w:tmpl w:val="198C5842"/>
@@ -2607,7 +2662,7 @@
       </w:rPr>
     </w:lvl>
   </w:abstractNum>
-  <w:abstractNum w:abstractNumId="22" w15:restartNumberingAfterBreak="0">
+  <w:abstractNum w:abstractNumId="26" w15:restartNumberingAfterBreak="0">
     <w:nsid w:val="7A9330F5"/>
     <w:multiLevelType w:val="hybridMultilevel"/>
     <w:tmpl w:val="B05C535E"/>
@@ -2720,7 +2775,7 @@
       </w:rPr>
     </w:lvl>
   </w:abstractNum>
-  <w:abstractNum w:abstractNumId="23" w15:restartNumberingAfterBreak="0">
+  <w:abstractNum w:abstractNumId="27" w15:restartNumberingAfterBreak="0">
     <w:nsid w:val="7ACF38A7"/>
     <w:multiLevelType w:val="multilevel"/>
     <w:tmpl w:val="E6BE8A0A"/>
@@ -2855,7 +2910,7 @@
       </w:rPr>
     </w:lvl>
   </w:abstractNum>
-  <w:abstractNum w:abstractNumId="24" w15:restartNumberingAfterBreak="0">
+  <w:abstractNum w:abstractNumId="28" w15:restartNumberingAfterBreak="0">
     <w:nsid w:val="7AF84DA2"/>
     <w:multiLevelType w:val="multilevel"/>
     <w:tmpl w:val="7D92B832"/>
@@ -2987,31 +3042,31 @@
     </w:lvl>
   </w:abstractNum>
   <w:num w:numId="1">
-    <w:abstractNumId w:val="3"/>
+    <w:abstractNumId w:val="7"/>
   </w:num>
   <w:num w:numId="2">
-    <w:abstractNumId w:val="1"/>
+    <w:abstractNumId w:val="5"/>
   </w:num>
   <w:num w:numId="3">
-    <w:abstractNumId w:val="0"/>
+    <w:abstractNumId w:val="4"/>
   </w:num>
   <w:num w:numId="4">
-    <w:abstractNumId w:val="2"/>
+    <w:abstractNumId w:val="6"/>
   </w:num>
   <w:num w:numId="5">
-    <w:abstractNumId w:val="24"/>
+    <w:abstractNumId w:val="28"/>
   </w:num>
   <w:num w:numId="6">
-    <w:abstractNumId w:val="9"/>
+    <w:abstractNumId w:val="13"/>
   </w:num>
   <w:num w:numId="7">
-    <w:abstractNumId w:val="2"/>
+    <w:abstractNumId w:val="6"/>
     <w:lvlOverride w:ilvl="0">
       <w:startOverride w:val="1"/>
     </w:lvlOverride>
   </w:num>
   <w:num w:numId="8">
-    <w:abstractNumId w:val="4"/>
+    <w:abstractNumId w:val="8"/>
     <w:lvlOverride w:ilvl="0">
       <w:lvl w:ilvl="0">
         <w:numFmt w:val="bullet"/>
@@ -3025,46 +3080,46 @@
     </w:lvlOverride>
   </w:num>
   <w:num w:numId="9">
-    <w:abstractNumId w:val="11"/>
+    <w:abstractNumId w:val="15"/>
   </w:num>
   <w:num w:numId="10">
-    <w:abstractNumId w:val="15"/>
+    <w:abstractNumId w:val="19"/>
   </w:num>
   <w:num w:numId="11">
-    <w:abstractNumId w:val="3"/>
+    <w:abstractNumId w:val="7"/>
   </w:num>
   <w:num w:numId="12">
-    <w:abstractNumId w:val="1"/>
+    <w:abstractNumId w:val="5"/>
   </w:num>
   <w:num w:numId="13">
+    <w:abstractNumId w:val="22"/>
+  </w:num>
+  <w:num w:numId="14">
     <w:abstractNumId w:val="18"/>
   </w:num>
-  <w:num w:numId="14">
-    <w:abstractNumId w:val="14"/>
-  </w:num>
   <w:num w:numId="15">
-    <w:abstractNumId w:val="17"/>
+    <w:abstractNumId w:val="21"/>
   </w:num>
   <w:num w:numId="16">
+    <w:abstractNumId w:val="24"/>
+  </w:num>
+  <w:num w:numId="17">
+    <w:abstractNumId w:val="23"/>
+  </w:num>
+  <w:num w:numId="18">
+    <w:abstractNumId w:val="26"/>
+  </w:num>
+  <w:num w:numId="19">
+    <w:abstractNumId w:val="9"/>
+  </w:num>
+  <w:num w:numId="20">
+    <w:abstractNumId w:val="16"/>
+  </w:num>
+  <w:num w:numId="21">
     <w:abstractNumId w:val="20"/>
   </w:num>
-  <w:num w:numId="17">
-    <w:abstractNumId w:val="19"/>
-  </w:num>
-  <w:num w:numId="18">
-    <w:abstractNumId w:val="22"/>
-  </w:num>
-  <w:num w:numId="19">
-    <w:abstractNumId w:val="5"/>
-  </w:num>
-  <w:num w:numId="20">
-    <w:abstractNumId w:val="12"/>
-  </w:num>
-  <w:num w:numId="21">
-    <w:abstractNumId w:val="16"/>
-  </w:num>
   <w:num w:numId="22">
-    <w:abstractNumId w:val="9"/>
+    <w:abstractNumId w:val="13"/>
     <w:lvlOverride w:ilvl="0">
       <w:startOverride w:val="1"/>
     </w:lvlOverride>
@@ -3094,25 +3149,37 @@
     </w:lvlOverride>
   </w:num>
   <w:num w:numId="23">
-    <w:abstractNumId w:val="23"/>
+    <w:abstractNumId w:val="27"/>
   </w:num>
   <w:num w:numId="24">
-    <w:abstractNumId w:val="6"/>
+    <w:abstractNumId w:val="10"/>
   </w:num>
   <w:num w:numId="25">
-    <w:abstractNumId w:val="7"/>
+    <w:abstractNumId w:val="11"/>
   </w:num>
   <w:num w:numId="26">
-    <w:abstractNumId w:val="21"/>
+    <w:abstractNumId w:val="25"/>
   </w:num>
   <w:num w:numId="27">
-    <w:abstractNumId w:val="10"/>
+    <w:abstractNumId w:val="14"/>
   </w:num>
   <w:num w:numId="28">
-    <w:abstractNumId w:val="13"/>
+    <w:abstractNumId w:val="17"/>
   </w:num>
   <w:num w:numId="29">
-    <w:abstractNumId w:val="8"/>
+    <w:abstractNumId w:val="12"/>
+  </w:num>
+  <w:num w:numId="30">
+    <w:abstractNumId w:val="3"/>
+  </w:num>
+  <w:num w:numId="31">
+    <w:abstractNumId w:val="2"/>
+  </w:num>
+  <w:num w:numId="32">
+    <w:abstractNumId w:val="1"/>
+  </w:num>
+  <w:num w:numId="33">
+    <w:abstractNumId w:val="0"/>
   </w:num>
   <w:numIdMacAtCleanup w:val="19"/>
 </w:numbering>
@@ -3499,7 +3566,7 @@
   <w:style w:type="paragraph" w:default="1" w:styleId="Normal">
     <w:name w:val="Normal"/>
     <w:qFormat/>
-    <w:rsid w:val="00F8311E"/>
+    <w:rsid w:val="004F2556"/>
     <w:pPr>
       <w:spacing w:after="120"/>
     </w:pPr>
@@ -4132,6 +4199,48 @@
       <w:rFonts w:asciiTheme="minorHAnsi" w:eastAsiaTheme="minorHAnsi" w:hAnsiTheme="minorHAnsi" w:cstheme="minorBidi"/>
       <w:szCs w:val="22"/>
     </w:rPr>
+  </w:style>
+  <w:style w:type="table" w:styleId="TableGrid">
+    <w:name w:val="Table Grid"/>
+    <w:basedOn w:val="TableNormal"/>
+    <w:rsid w:val="009707C9"/>
+    <w:tblPr>
+      <w:tblBorders>
+        <w:top w:val="single" w:sz="4" w:space="0" w:color="auto"/>
+        <w:left w:val="single" w:sz="4" w:space="0" w:color="auto"/>
+        <w:bottom w:val="single" w:sz="4" w:space="0" w:color="auto"/>
+        <w:right w:val="single" w:sz="4" w:space="0" w:color="auto"/>
+        <w:insideH w:val="single" w:sz="4" w:space="0" w:color="auto"/>
+        <w:insideV w:val="single" w:sz="4" w:space="0" w:color="auto"/>
+      </w:tblBorders>
+    </w:tblPr>
+  </w:style>
+  <w:style w:type="paragraph" w:customStyle="1" w:styleId="TableCellNormal">
+    <w:name w:val="TableCellNormal"/>
+    <w:basedOn w:val="Normal"/>
+    <w:qFormat/>
+    <w:rsid w:val="004F2556"/>
+    <w:pPr>
+      <w:spacing w:before="60" w:after="60"/>
+    </w:pPr>
+  </w:style>
+  <w:style w:type="paragraph" w:customStyle="1" w:styleId="TableLineBefore">
+    <w:name w:val="TableLineBefore"/>
+    <w:basedOn w:val="Normal"/>
+    <w:qFormat/>
+    <w:rsid w:val="00560519"/>
+    <w:pPr>
+      <w:spacing w:after="0" w:line="120" w:lineRule="exact"/>
+    </w:pPr>
+  </w:style>
+  <w:style w:type="paragraph" w:customStyle="1" w:styleId="TableLineAfter">
+    <w:name w:val="TableLineAfter"/>
+    <w:basedOn w:val="Normal"/>
+    <w:qFormat/>
+    <w:rsid w:val="00560519"/>
+    <w:pPr>
+      <w:spacing w:after="0" w:line="240" w:lineRule="exact"/>
+    </w:pPr>
   </w:style>
 </w:styles>
 </file>
@@ -4422,6 +4531,12 @@
 </file>
 
 <file path=customXml/item1.xml><?xml version="1.0" encoding="utf-8"?>
+<p:properties xmlns:p="http://schemas.microsoft.com/office/2006/metadata/properties" xmlns:xsi="http://www.w3.org/2001/XMLSchema-instance" xmlns:pc="http://schemas.microsoft.com/office/infopath/2007/PartnerControls">
+  <documentManagement/>
+</p:properties>
+</file>
+
+<file path=customXml/item2.xml><?xml version="1.0" encoding="utf-8"?>
 <?mso-contentType ?>
 <FormTemplates xmlns="http://schemas.microsoft.com/sharepoint/v3/contenttype/forms">
   <Display>DocumentLibraryForm</Display>
@@ -4430,13 +4545,11 @@
 </FormTemplates>
 </file>
 
-<file path=customXml/item2.xml><?xml version="1.0" encoding="utf-8"?>
-<p:properties xmlns:p="http://schemas.microsoft.com/office/2006/metadata/properties" xmlns:xsi="http://www.w3.org/2001/XMLSchema-instance" xmlns:pc="http://schemas.microsoft.com/office/infopath/2007/PartnerControls">
-  <documentManagement/>
-</p:properties>
+<file path=customXml/item3.xml><?xml version="1.0" encoding="utf-8"?>
+<LongProperties xmlns="http://schemas.microsoft.com/office/2006/metadata/longProperties"/>
 </file>
 
-<file path=customXml/item3.xml><?xml version="1.0" encoding="utf-8"?>
+<file path=customXml/item4.xml><?xml version="1.0" encoding="utf-8"?>
 <ct:contentTypeSchema xmlns:ct="http://schemas.microsoft.com/office/2006/metadata/contentType" xmlns:ma="http://schemas.microsoft.com/office/2006/metadata/properties/metaAttributes" ct:_="" ma:_="" ma:contentTypeName="Document" ma:contentTypeID="0x0101003833BC964D4BA745A687F59529EB781A" ma:contentTypeVersion="0" ma:contentTypeDescription="Create a new document." ma:contentTypeScope="" ma:versionID="2d6561ee63fe67bea3df9b42aa37ba43">
   <xsd:schema xmlns:xsd="http://www.w3.org/2001/XMLSchema" xmlns:p="http://schemas.microsoft.com/office/2006/metadata/properties" targetNamespace="http://schemas.microsoft.com/office/2006/metadata/properties" ma:root="true" ma:fieldsID="4aeb20c0e3442673af7ee10786458764">
     <xsd:element name="properties">
@@ -4485,23 +4598,11 @@
 </ct:contentTypeSchema>
 </file>
 
-<file path=customXml/item4.xml><?xml version="1.0" encoding="utf-8"?>
-<LongProperties xmlns="http://schemas.microsoft.com/office/2006/metadata/longProperties"/>
-</file>
-
 <file path=customXml/item5.xml><?xml version="1.0" encoding="utf-8"?>
 <b:Sources xmlns:b="http://schemas.openxmlformats.org/officeDocument/2006/bibliography" xmlns="http://schemas.openxmlformats.org/officeDocument/2006/bibliography" SelectedStyle="\APA.XSL" StyleName="APA"/>
 </file>
 
 <file path=customXml/itemProps1.xml><?xml version="1.0" encoding="utf-8"?>
-<ds:datastoreItem xmlns:ds="http://schemas.openxmlformats.org/officeDocument/2006/customXml" ds:itemID="{B42E4FB4-5617-4678-95AA-F6ACDBE5BF35}">
-  <ds:schemaRefs>
-    <ds:schemaRef ds:uri="http://schemas.microsoft.com/sharepoint/v3/contenttype/forms"/>
-  </ds:schemaRefs>
-</ds:datastoreItem>
-</file>
-
-<file path=customXml/itemProps2.xml><?xml version="1.0" encoding="utf-8"?>
 <ds:datastoreItem xmlns:ds="http://schemas.openxmlformats.org/officeDocument/2006/customXml" ds:itemID="{5F187B8A-F9C8-4791-8122-CF3663931F26}">
   <ds:schemaRefs>
     <ds:schemaRef ds:uri="http://schemas.microsoft.com/office/2006/metadata/properties"/>
@@ -4510,7 +4611,23 @@
 </ds:datastoreItem>
 </file>
 
+<file path=customXml/itemProps2.xml><?xml version="1.0" encoding="utf-8"?>
+<ds:datastoreItem xmlns:ds="http://schemas.openxmlformats.org/officeDocument/2006/customXml" ds:itemID="{B42E4FB4-5617-4678-95AA-F6ACDBE5BF35}">
+  <ds:schemaRefs>
+    <ds:schemaRef ds:uri="http://schemas.microsoft.com/sharepoint/v3/contenttype/forms"/>
+  </ds:schemaRefs>
+</ds:datastoreItem>
+</file>
+
 <file path=customXml/itemProps3.xml><?xml version="1.0" encoding="utf-8"?>
+<ds:datastoreItem xmlns:ds="http://schemas.openxmlformats.org/officeDocument/2006/customXml" ds:itemID="{79ABD22F-328B-42DE-8607-2E11375D7846}">
+  <ds:schemaRefs>
+    <ds:schemaRef ds:uri="http://schemas.microsoft.com/office/2006/metadata/longProperties"/>
+  </ds:schemaRefs>
+</ds:datastoreItem>
+</file>
+
+<file path=customXml/itemProps4.xml><?xml version="1.0" encoding="utf-8"?>
 <ds:datastoreItem xmlns:ds="http://schemas.openxmlformats.org/officeDocument/2006/customXml" ds:itemID="{2E0CE579-837B-4A46-BE9D-45A1BD4E0213}">
   <ds:schemaRefs>
     <ds:schemaRef ds:uri="http://schemas.microsoft.com/office/2006/metadata/contentType"/>
@@ -4525,16 +4642,8 @@
 </ds:datastoreItem>
 </file>
 
-<file path=customXml/itemProps4.xml><?xml version="1.0" encoding="utf-8"?>
-<ds:datastoreItem xmlns:ds="http://schemas.openxmlformats.org/officeDocument/2006/customXml" ds:itemID="{79ABD22F-328B-42DE-8607-2E11375D7846}">
-  <ds:schemaRefs>
-    <ds:schemaRef ds:uri="http://schemas.microsoft.com/office/2006/metadata/longProperties"/>
-  </ds:schemaRefs>
-</ds:datastoreItem>
-</file>
-
 <file path=customXml/itemProps5.xml><?xml version="1.0" encoding="utf-8"?>
-<ds:datastoreItem xmlns:ds="http://schemas.openxmlformats.org/officeDocument/2006/customXml" ds:itemID="{5E66E564-4871-4C40-A903-590A348DC461}">
+<ds:datastoreItem xmlns:ds="http://schemas.openxmlformats.org/officeDocument/2006/customXml" ds:itemID="{AB2FC9B7-1FA7-4666-A805-37F87334ED05}">
   <ds:schemaRefs>
     <ds:schemaRef ds:uri="http://schemas.openxmlformats.org/officeDocument/2006/bibliography"/>
   </ds:schemaRefs>

</xml_diff>

<commit_message>
Work in progress on the "types" chapter...
</commit_message>
<xml_diff>
--- a/md2docx/template.docx
+++ b/md2docx/template.docx
@@ -1,21 +1,18 @@
 
 <file path=word/document.xml><?xml version="1.0" encoding="utf-8"?>
-<w:document xmlns:wpc="http://schemas.microsoft.com/office/word/2010/wordprocessingCanvas" xmlns:cx="http://schemas.microsoft.com/office/drawing/2014/chartex" xmlns:cx1="http://schemas.microsoft.com/office/drawing/2015/9/8/chartex" xmlns:cx2="http://schemas.microsoft.com/office/drawing/2015/10/21/chartex" xmlns:mc="http://schemas.openxmlformats.org/markup-compatibility/2006" xmlns:o="urn:schemas-microsoft-com:office:office" xmlns:r="http://schemas.openxmlformats.org/officeDocument/2006/relationships" xmlns:m="http://schemas.openxmlformats.org/officeDocument/2006/math" xmlns:v="urn:schemas-microsoft-com:vml" xmlns:wp14="http://schemas.microsoft.com/office/word/2010/wordprocessingDrawing" xmlns:wp="http://schemas.openxmlformats.org/drawingml/2006/wordprocessingDrawing" xmlns:w10="urn:schemas-microsoft-com:office:word" xmlns:w="http://schemas.openxmlformats.org/wordprocessingml/2006/main" xmlns:w14="http://schemas.microsoft.com/office/word/2010/wordml" xmlns:w15="http://schemas.microsoft.com/office/word/2012/wordml" xmlns:w16se="http://schemas.microsoft.com/office/word/2015/wordml/symex" xmlns:wpg="http://schemas.microsoft.com/office/word/2010/wordprocessingGroup" xmlns:wpi="http://schemas.microsoft.com/office/word/2010/wordprocessingInk" xmlns:wne="http://schemas.microsoft.com/office/word/2006/wordml" xmlns:wps="http://schemas.microsoft.com/office/word/2010/wordprocessingShape" mc:Ignorable="w14 w15 w16se wp14">
+<w:document xmlns:wpc="http://schemas.microsoft.com/office/word/2010/wordprocessingCanvas" xmlns:mc="http://schemas.openxmlformats.org/markup-compatibility/2006" xmlns:o="urn:schemas-microsoft-com:office:office" xmlns:r="http://schemas.openxmlformats.org/officeDocument/2006/relationships" xmlns:m="http://schemas.openxmlformats.org/officeDocument/2006/math" xmlns:v="urn:schemas-microsoft-com:vml" xmlns:wp14="http://schemas.microsoft.com/office/word/2010/wordprocessingDrawing" xmlns:wp="http://schemas.openxmlformats.org/drawingml/2006/wordprocessingDrawing" xmlns:w10="urn:schemas-microsoft-com:office:word" xmlns:w="http://schemas.openxmlformats.org/wordprocessingml/2006/main" xmlns:w14="http://schemas.microsoft.com/office/word/2010/wordml" xmlns:w15="http://schemas.microsoft.com/office/word/2012/wordml" xmlns:wpg="http://schemas.microsoft.com/office/word/2010/wordprocessingGroup" xmlns:wpi="http://schemas.microsoft.com/office/word/2010/wordprocessingInk" xmlns:wne="http://schemas.microsoft.com/office/word/2006/wordml" xmlns:wps="http://schemas.microsoft.com/office/word/2010/wordprocessingShape" mc:Ignorable="w14 w15 wp14">
   <w:body>
     <w:p>
-      <w:pPr>
-        <w:pStyle w:val="TableLineAfter"/>
-      </w:pPr>
       <w:bookmarkStart w:id="0" w:name="_Toc274909590"/>
       <w:bookmarkStart w:id="1" w:name="DescriptionPlus"/>
       <w:bookmarkStart w:id="2" w:name="FeatureTitle"/>
       <w:bookmarkStart w:id="3" w:name="AllHeadersAndTitle"/>
       <w:bookmarkStart w:id="4" w:name="_GoBack"/>
-      <w:bookmarkEnd w:id="4"/>
     </w:p>
     <w:p>
       <w:bookmarkStart w:id="5" w:name="_Ref446425405"/>
       <w:bookmarkEnd w:id="5"/>
+      <w:bookmarkEnd w:id="4"/>
     </w:p>
     <w:p/>
     <w:p/>
@@ -82,26 +79,42 @@
         </w:rPr>
         <w:t xml:space="preserve">Version </w:t>
       </w:r>
-      <w:fldSimple w:instr=" DOCPROPERTY  Version  \* MERGEFORMAT ">
-        <w:r>
-          <w:rPr>
-            <w:rFonts w:ascii="Arial" w:hAnsi="Arial"/>
-            <w:b/>
-            <w:sz w:val="28"/>
-            <w:szCs w:val="28"/>
-          </w:rPr>
-          <w:t>5</w:t>
-        </w:r>
-        <w:r>
-          <w:rPr>
-            <w:rFonts w:ascii="Arial" w:hAnsi="Arial"/>
-            <w:b/>
-            <w:sz w:val="28"/>
-            <w:szCs w:val="28"/>
-          </w:rPr>
-          <w:t>.0</w:t>
-        </w:r>
-      </w:fldSimple>
+      <w:r>
+        <w:fldChar w:fldCharType="begin"/>
+      </w:r>
+      <w:r>
+        <w:instrText xml:space="preserve"> DOCPROPERTY  Version  \* MERGEFORMAT </w:instrText>
+      </w:r>
+      <w:r>
+        <w:fldChar w:fldCharType="separate"/>
+      </w:r>
+      <w:r>
+        <w:rPr>
+          <w:rFonts w:ascii="Arial" w:hAnsi="Arial"/>
+          <w:b/>
+          <w:sz w:val="28"/>
+          <w:szCs w:val="28"/>
+        </w:rPr>
+        <w:t>5</w:t>
+      </w:r>
+      <w:r>
+        <w:rPr>
+          <w:rFonts w:ascii="Arial" w:hAnsi="Arial"/>
+          <w:b/>
+          <w:sz w:val="28"/>
+          <w:szCs w:val="28"/>
+        </w:rPr>
+        <w:t>.0</w:t>
+      </w:r>
+      <w:r>
+        <w:rPr>
+          <w:rFonts w:ascii="Arial" w:hAnsi="Arial"/>
+          <w:b/>
+          <w:sz w:val="28"/>
+          <w:szCs w:val="28"/>
+        </w:rPr>
+        <w:fldChar w:fldCharType="end"/>
+      </w:r>
     </w:p>
     <w:bookmarkEnd w:id="1"/>
     <w:bookmarkEnd w:id="2"/>
@@ -354,7 +367,7 @@
 </file>
 
 <file path=word/endnotes.xml><?xml version="1.0" encoding="utf-8"?>
-<w:endnotes xmlns:wpc="http://schemas.microsoft.com/office/word/2010/wordprocessingCanvas" xmlns:cx="http://schemas.microsoft.com/office/drawing/2014/chartex" xmlns:cx1="http://schemas.microsoft.com/office/drawing/2015/9/8/chartex" xmlns:cx2="http://schemas.microsoft.com/office/drawing/2015/10/21/chartex" xmlns:mc="http://schemas.openxmlformats.org/markup-compatibility/2006" xmlns:o="urn:schemas-microsoft-com:office:office" xmlns:r="http://schemas.openxmlformats.org/officeDocument/2006/relationships" xmlns:m="http://schemas.openxmlformats.org/officeDocument/2006/math" xmlns:v="urn:schemas-microsoft-com:vml" xmlns:wp14="http://schemas.microsoft.com/office/word/2010/wordprocessingDrawing" xmlns:wp="http://schemas.openxmlformats.org/drawingml/2006/wordprocessingDrawing" xmlns:w10="urn:schemas-microsoft-com:office:word" xmlns:w="http://schemas.openxmlformats.org/wordprocessingml/2006/main" xmlns:w14="http://schemas.microsoft.com/office/word/2010/wordml" xmlns:w15="http://schemas.microsoft.com/office/word/2012/wordml" xmlns:w16se="http://schemas.microsoft.com/office/word/2015/wordml/symex" xmlns:wpg="http://schemas.microsoft.com/office/word/2010/wordprocessingGroup" xmlns:wpi="http://schemas.microsoft.com/office/word/2010/wordprocessingInk" xmlns:wne="http://schemas.microsoft.com/office/word/2006/wordml" xmlns:wps="http://schemas.microsoft.com/office/word/2010/wordprocessingShape" mc:Ignorable="w14 w15 w16se wp14">
+<w:endnotes xmlns:wpc="http://schemas.microsoft.com/office/word/2010/wordprocessingCanvas" xmlns:mc="http://schemas.openxmlformats.org/markup-compatibility/2006" xmlns:o="urn:schemas-microsoft-com:office:office" xmlns:r="http://schemas.openxmlformats.org/officeDocument/2006/relationships" xmlns:m="http://schemas.openxmlformats.org/officeDocument/2006/math" xmlns:v="urn:schemas-microsoft-com:vml" xmlns:wp14="http://schemas.microsoft.com/office/word/2010/wordprocessingDrawing" xmlns:wp="http://schemas.openxmlformats.org/drawingml/2006/wordprocessingDrawing" xmlns:w10="urn:schemas-microsoft-com:office:word" xmlns:w="http://schemas.openxmlformats.org/wordprocessingml/2006/main" xmlns:w14="http://schemas.microsoft.com/office/word/2010/wordml" xmlns:w15="http://schemas.microsoft.com/office/word/2012/wordml" xmlns:wpg="http://schemas.microsoft.com/office/word/2010/wordprocessingGroup" xmlns:wpi="http://schemas.microsoft.com/office/word/2010/wordprocessingInk" xmlns:wne="http://schemas.microsoft.com/office/word/2006/wordml" xmlns:wps="http://schemas.microsoft.com/office/word/2010/wordprocessingShape" mc:Ignorable="w14 w15 wp14">
   <w:endnote w:type="separator" w:id="-1">
     <w:p>
       <w:r>
@@ -373,7 +386,7 @@
 </file>
 
 <file path=word/footer1.xml><?xml version="1.0" encoding="utf-8"?>
-<w:ftr xmlns:wpc="http://schemas.microsoft.com/office/word/2010/wordprocessingCanvas" xmlns:cx="http://schemas.microsoft.com/office/drawing/2014/chartex" xmlns:cx1="http://schemas.microsoft.com/office/drawing/2015/9/8/chartex" xmlns:cx2="http://schemas.microsoft.com/office/drawing/2015/10/21/chartex" xmlns:mc="http://schemas.openxmlformats.org/markup-compatibility/2006" xmlns:o="urn:schemas-microsoft-com:office:office" xmlns:r="http://schemas.openxmlformats.org/officeDocument/2006/relationships" xmlns:m="http://schemas.openxmlformats.org/officeDocument/2006/math" xmlns:v="urn:schemas-microsoft-com:vml" xmlns:wp14="http://schemas.microsoft.com/office/word/2010/wordprocessingDrawing" xmlns:wp="http://schemas.openxmlformats.org/drawingml/2006/wordprocessingDrawing" xmlns:w10="urn:schemas-microsoft-com:office:word" xmlns:w="http://schemas.openxmlformats.org/wordprocessingml/2006/main" xmlns:w14="http://schemas.microsoft.com/office/word/2010/wordml" xmlns:w15="http://schemas.microsoft.com/office/word/2012/wordml" xmlns:w16se="http://schemas.microsoft.com/office/word/2015/wordml/symex" xmlns:wpg="http://schemas.microsoft.com/office/word/2010/wordprocessingGroup" xmlns:wpi="http://schemas.microsoft.com/office/word/2010/wordprocessingInk" xmlns:wne="http://schemas.microsoft.com/office/word/2006/wordml" xmlns:wps="http://schemas.microsoft.com/office/word/2010/wordprocessingShape" mc:Ignorable="w14 w15 w16se wp14">
+<w:ftr xmlns:wpc="http://schemas.microsoft.com/office/word/2010/wordprocessingCanvas" xmlns:mc="http://schemas.openxmlformats.org/markup-compatibility/2006" xmlns:o="urn:schemas-microsoft-com:office:office" xmlns:r="http://schemas.openxmlformats.org/officeDocument/2006/relationships" xmlns:m="http://schemas.openxmlformats.org/officeDocument/2006/math" xmlns:v="urn:schemas-microsoft-com:vml" xmlns:wp14="http://schemas.microsoft.com/office/word/2010/wordprocessingDrawing" xmlns:wp="http://schemas.openxmlformats.org/drawingml/2006/wordprocessingDrawing" xmlns:w10="urn:schemas-microsoft-com:office:word" xmlns:w="http://schemas.openxmlformats.org/wordprocessingml/2006/main" xmlns:w14="http://schemas.microsoft.com/office/word/2010/wordml" xmlns:w15="http://schemas.microsoft.com/office/word/2012/wordml" xmlns:wpg="http://schemas.microsoft.com/office/word/2010/wordprocessingGroup" xmlns:wpi="http://schemas.microsoft.com/office/word/2010/wordprocessingInk" xmlns:wne="http://schemas.microsoft.com/office/word/2006/wordml" xmlns:wps="http://schemas.microsoft.com/office/word/2010/wordprocessingShape" mc:Ignorable="w14 w15 wp14">
   <w:p>
     <w:pPr>
       <w:pStyle w:val="Footer"/>
@@ -411,7 +424,7 @@
 </file>
 
 <file path=word/footer2.xml><?xml version="1.0" encoding="utf-8"?>
-<w:ftr xmlns:wpc="http://schemas.microsoft.com/office/word/2010/wordprocessingCanvas" xmlns:cx="http://schemas.microsoft.com/office/drawing/2014/chartex" xmlns:cx1="http://schemas.microsoft.com/office/drawing/2015/9/8/chartex" xmlns:cx2="http://schemas.microsoft.com/office/drawing/2015/10/21/chartex" xmlns:mc="http://schemas.openxmlformats.org/markup-compatibility/2006" xmlns:o="urn:schemas-microsoft-com:office:office" xmlns:r="http://schemas.openxmlformats.org/officeDocument/2006/relationships" xmlns:m="http://schemas.openxmlformats.org/officeDocument/2006/math" xmlns:v="urn:schemas-microsoft-com:vml" xmlns:wp14="http://schemas.microsoft.com/office/word/2010/wordprocessingDrawing" xmlns:wp="http://schemas.openxmlformats.org/drawingml/2006/wordprocessingDrawing" xmlns:w10="urn:schemas-microsoft-com:office:word" xmlns:w="http://schemas.openxmlformats.org/wordprocessingml/2006/main" xmlns:w14="http://schemas.microsoft.com/office/word/2010/wordml" xmlns:w15="http://schemas.microsoft.com/office/word/2012/wordml" xmlns:w16se="http://schemas.microsoft.com/office/word/2015/wordml/symex" xmlns:wpg="http://schemas.microsoft.com/office/word/2010/wordprocessingGroup" xmlns:wpi="http://schemas.microsoft.com/office/word/2010/wordprocessingInk" xmlns:wne="http://schemas.microsoft.com/office/word/2006/wordml" xmlns:wps="http://schemas.microsoft.com/office/word/2010/wordprocessingShape" mc:Ignorable="w14 w15 w16se wp14">
+<w:ftr xmlns:wpc="http://schemas.microsoft.com/office/word/2010/wordprocessingCanvas" xmlns:mc="http://schemas.openxmlformats.org/markup-compatibility/2006" xmlns:o="urn:schemas-microsoft-com:office:office" xmlns:r="http://schemas.openxmlformats.org/officeDocument/2006/relationships" xmlns:m="http://schemas.openxmlformats.org/officeDocument/2006/math" xmlns:v="urn:schemas-microsoft-com:vml" xmlns:wp14="http://schemas.microsoft.com/office/word/2010/wordprocessingDrawing" xmlns:wp="http://schemas.openxmlformats.org/drawingml/2006/wordprocessingDrawing" xmlns:w10="urn:schemas-microsoft-com:office:word" xmlns:w="http://schemas.openxmlformats.org/wordprocessingml/2006/main" xmlns:w14="http://schemas.microsoft.com/office/word/2010/wordml" xmlns:w15="http://schemas.microsoft.com/office/word/2012/wordml" xmlns:wpg="http://schemas.microsoft.com/office/word/2010/wordprocessingGroup" xmlns:wpi="http://schemas.microsoft.com/office/word/2010/wordprocessingInk" xmlns:wne="http://schemas.microsoft.com/office/word/2006/wordml" xmlns:wps="http://schemas.microsoft.com/office/word/2010/wordprocessingShape" mc:Ignorable="w14 w15 wp14">
   <w:p>
     <w:pPr>
       <w:pStyle w:val="Footer"/>
@@ -446,11 +459,11 @@
     </w:r>
     <w:r>
       <w:br/>
-      <w:t xml:space="preserve">Please send corrections, </w:t>
+      <w:t>Please send corrections, comments</w:t>
     </w:r>
     <w:proofErr w:type="gramStart"/>
     <w:r>
-      <w:t>comments,  and</w:t>
+      <w:t>,  and</w:t>
     </w:r>
     <w:proofErr w:type="gramEnd"/>
     <w:r>
@@ -466,7 +479,7 @@
 </file>
 
 <file path=word/footnotes.xml><?xml version="1.0" encoding="utf-8"?>
-<w:footnotes xmlns:wpc="http://schemas.microsoft.com/office/word/2010/wordprocessingCanvas" xmlns:cx="http://schemas.microsoft.com/office/drawing/2014/chartex" xmlns:cx1="http://schemas.microsoft.com/office/drawing/2015/9/8/chartex" xmlns:cx2="http://schemas.microsoft.com/office/drawing/2015/10/21/chartex" xmlns:mc="http://schemas.openxmlformats.org/markup-compatibility/2006" xmlns:o="urn:schemas-microsoft-com:office:office" xmlns:r="http://schemas.openxmlformats.org/officeDocument/2006/relationships" xmlns:m="http://schemas.openxmlformats.org/officeDocument/2006/math" xmlns:v="urn:schemas-microsoft-com:vml" xmlns:wp14="http://schemas.microsoft.com/office/word/2010/wordprocessingDrawing" xmlns:wp="http://schemas.openxmlformats.org/drawingml/2006/wordprocessingDrawing" xmlns:w10="urn:schemas-microsoft-com:office:word" xmlns:w="http://schemas.openxmlformats.org/wordprocessingml/2006/main" xmlns:w14="http://schemas.microsoft.com/office/word/2010/wordml" xmlns:w15="http://schemas.microsoft.com/office/word/2012/wordml" xmlns:w16se="http://schemas.microsoft.com/office/word/2015/wordml/symex" xmlns:wpg="http://schemas.microsoft.com/office/word/2010/wordprocessingGroup" xmlns:wpi="http://schemas.microsoft.com/office/word/2010/wordprocessingInk" xmlns:wne="http://schemas.microsoft.com/office/word/2006/wordml" xmlns:wps="http://schemas.microsoft.com/office/word/2010/wordprocessingShape" mc:Ignorable="w14 w15 w16se wp14">
+<w:footnotes xmlns:wpc="http://schemas.microsoft.com/office/word/2010/wordprocessingCanvas" xmlns:mc="http://schemas.openxmlformats.org/markup-compatibility/2006" xmlns:o="urn:schemas-microsoft-com:office:office" xmlns:r="http://schemas.openxmlformats.org/officeDocument/2006/relationships" xmlns:m="http://schemas.openxmlformats.org/officeDocument/2006/math" xmlns:v="urn:schemas-microsoft-com:vml" xmlns:wp14="http://schemas.microsoft.com/office/word/2010/wordprocessingDrawing" xmlns:wp="http://schemas.openxmlformats.org/drawingml/2006/wordprocessingDrawing" xmlns:w10="urn:schemas-microsoft-com:office:word" xmlns:w="http://schemas.openxmlformats.org/wordprocessingml/2006/main" xmlns:w14="http://schemas.microsoft.com/office/word/2010/wordml" xmlns:w15="http://schemas.microsoft.com/office/word/2012/wordml" xmlns:wpg="http://schemas.microsoft.com/office/word/2010/wordprocessingGroup" xmlns:wpi="http://schemas.microsoft.com/office/word/2010/wordprocessingInk" xmlns:wne="http://schemas.microsoft.com/office/word/2006/wordml" xmlns:wps="http://schemas.microsoft.com/office/word/2010/wordprocessingShape" mc:Ignorable="w14 w15 wp14">
   <w:footnote w:type="separator" w:id="-1">
     <w:p>
       <w:r>
@@ -485,13 +498,13 @@
 </file>
 
 <file path=word/header1.xml><?xml version="1.0" encoding="utf-8"?>
-<w:hdr xmlns:wpc="http://schemas.microsoft.com/office/word/2010/wordprocessingCanvas" xmlns:cx="http://schemas.microsoft.com/office/drawing/2014/chartex" xmlns:cx1="http://schemas.microsoft.com/office/drawing/2015/9/8/chartex" xmlns:cx2="http://schemas.microsoft.com/office/drawing/2015/10/21/chartex" xmlns:mc="http://schemas.openxmlformats.org/markup-compatibility/2006" xmlns:o="urn:schemas-microsoft-com:office:office" xmlns:r="http://schemas.openxmlformats.org/officeDocument/2006/relationships" xmlns:m="http://schemas.openxmlformats.org/officeDocument/2006/math" xmlns:v="urn:schemas-microsoft-com:vml" xmlns:wp14="http://schemas.microsoft.com/office/word/2010/wordprocessingDrawing" xmlns:wp="http://schemas.openxmlformats.org/drawingml/2006/wordprocessingDrawing" xmlns:w10="urn:schemas-microsoft-com:office:word" xmlns:w="http://schemas.openxmlformats.org/wordprocessingml/2006/main" xmlns:w14="http://schemas.microsoft.com/office/word/2010/wordml" xmlns:w15="http://schemas.microsoft.com/office/word/2012/wordml" xmlns:w16se="http://schemas.microsoft.com/office/word/2015/wordml/symex" xmlns:wpg="http://schemas.microsoft.com/office/word/2010/wordprocessingGroup" xmlns:wpi="http://schemas.microsoft.com/office/word/2010/wordprocessingInk" xmlns:wne="http://schemas.microsoft.com/office/word/2006/wordml" xmlns:wps="http://schemas.microsoft.com/office/word/2010/wordprocessingShape" mc:Ignorable="w14 w15 w16se wp14">
+<w:hdr xmlns:wpc="http://schemas.microsoft.com/office/word/2010/wordprocessingCanvas" xmlns:mc="http://schemas.openxmlformats.org/markup-compatibility/2006" xmlns:o="urn:schemas-microsoft-com:office:office" xmlns:r="http://schemas.openxmlformats.org/officeDocument/2006/relationships" xmlns:m="http://schemas.openxmlformats.org/officeDocument/2006/math" xmlns:v="urn:schemas-microsoft-com:vml" xmlns:wp14="http://schemas.microsoft.com/office/word/2010/wordprocessingDrawing" xmlns:wp="http://schemas.openxmlformats.org/drawingml/2006/wordprocessingDrawing" xmlns:w10="urn:schemas-microsoft-com:office:word" xmlns:w="http://schemas.openxmlformats.org/wordprocessingml/2006/main" xmlns:w14="http://schemas.microsoft.com/office/word/2010/wordml" xmlns:w15="http://schemas.microsoft.com/office/word/2012/wordml" xmlns:wpg="http://schemas.microsoft.com/office/word/2010/wordprocessingGroup" xmlns:wpi="http://schemas.microsoft.com/office/word/2010/wordprocessingInk" xmlns:wne="http://schemas.microsoft.com/office/word/2006/wordml" xmlns:wps="http://schemas.microsoft.com/office/word/2010/wordprocessingShape" mc:Ignorable="w14 w15 wp14">
   <w:p/>
 </w:hdr>
 </file>
 
 <file path=word/numbering.xml><?xml version="1.0" encoding="utf-8"?>
-<w:numbering xmlns:wpc="http://schemas.microsoft.com/office/word/2010/wordprocessingCanvas" xmlns:cx="http://schemas.microsoft.com/office/drawing/2014/chartex" xmlns:cx1="http://schemas.microsoft.com/office/drawing/2015/9/8/chartex" xmlns:cx2="http://schemas.microsoft.com/office/drawing/2015/10/21/chartex" xmlns:mc="http://schemas.openxmlformats.org/markup-compatibility/2006" xmlns:o="urn:schemas-microsoft-com:office:office" xmlns:r="http://schemas.openxmlformats.org/officeDocument/2006/relationships" xmlns:m="http://schemas.openxmlformats.org/officeDocument/2006/math" xmlns:v="urn:schemas-microsoft-com:vml" xmlns:wp14="http://schemas.microsoft.com/office/word/2010/wordprocessingDrawing" xmlns:wp="http://schemas.openxmlformats.org/drawingml/2006/wordprocessingDrawing" xmlns:w10="urn:schemas-microsoft-com:office:word" xmlns:w="http://schemas.openxmlformats.org/wordprocessingml/2006/main" xmlns:w14="http://schemas.microsoft.com/office/word/2010/wordml" xmlns:w15="http://schemas.microsoft.com/office/word/2012/wordml" xmlns:w16se="http://schemas.microsoft.com/office/word/2015/wordml/symex" xmlns:wpg="http://schemas.microsoft.com/office/word/2010/wordprocessingGroup" xmlns:wpi="http://schemas.microsoft.com/office/word/2010/wordprocessingInk" xmlns:wne="http://schemas.microsoft.com/office/word/2006/wordml" xmlns:wps="http://schemas.microsoft.com/office/word/2010/wordprocessingShape" mc:Ignorable="w14 w15 w16se wp14">
+<w:numbering xmlns:wpc="http://schemas.microsoft.com/office/word/2010/wordprocessingCanvas" xmlns:mc="http://schemas.openxmlformats.org/markup-compatibility/2006" xmlns:o="urn:schemas-microsoft-com:office:office" xmlns:r="http://schemas.openxmlformats.org/officeDocument/2006/relationships" xmlns:m="http://schemas.openxmlformats.org/officeDocument/2006/math" xmlns:v="urn:schemas-microsoft-com:vml" xmlns:wp14="http://schemas.microsoft.com/office/word/2010/wordprocessingDrawing" xmlns:wp="http://schemas.openxmlformats.org/drawingml/2006/wordprocessingDrawing" xmlns:w10="urn:schemas-microsoft-com:office:word" xmlns:w="http://schemas.openxmlformats.org/wordprocessingml/2006/main" xmlns:w14="http://schemas.microsoft.com/office/word/2010/wordml" xmlns:w15="http://schemas.microsoft.com/office/word/2012/wordml" xmlns:wpg="http://schemas.microsoft.com/office/word/2010/wordprocessingGroup" xmlns:wpi="http://schemas.microsoft.com/office/word/2010/wordprocessingInk" xmlns:wne="http://schemas.microsoft.com/office/word/2006/wordml" xmlns:wps="http://schemas.microsoft.com/office/word/2010/wordprocessingShape" mc:Ignorable="w14 w15 wp14">
   <w:abstractNum w:abstractNumId="0" w15:restartNumberingAfterBreak="0">
     <w:nsid w:val="FFFFFF7C"/>
     <w:multiLevelType w:val="singleLevel"/>
@@ -3186,7 +3199,7 @@
 </file>
 
 <file path=word/styles.xml><?xml version="1.0" encoding="utf-8"?>
-<w:styles xmlns:mc="http://schemas.openxmlformats.org/markup-compatibility/2006" xmlns:r="http://schemas.openxmlformats.org/officeDocument/2006/relationships" xmlns:w="http://schemas.openxmlformats.org/wordprocessingml/2006/main" xmlns:w14="http://schemas.microsoft.com/office/word/2010/wordml" xmlns:w15="http://schemas.microsoft.com/office/word/2012/wordml" xmlns:w16se="http://schemas.microsoft.com/office/word/2015/wordml/symex" mc:Ignorable="w14 w15 w16se">
+<w:styles xmlns:mc="http://schemas.openxmlformats.org/markup-compatibility/2006" xmlns:r="http://schemas.openxmlformats.org/officeDocument/2006/relationships" xmlns:w="http://schemas.openxmlformats.org/wordprocessingml/2006/main" xmlns:w14="http://schemas.microsoft.com/office/word/2010/wordml" xmlns:w15="http://schemas.microsoft.com/office/word/2012/wordml" mc:Ignorable="w14 w15">
   <w:docDefaults>
     <w:rPrDefault>
       <w:rPr>
@@ -3196,7 +3209,7 @@
     </w:rPrDefault>
     <w:pPrDefault/>
   </w:docDefaults>
-  <w:latentStyles w:defLockedState="0" w:defUIPriority="0" w:defSemiHidden="0" w:defUnhideWhenUsed="0" w:defQFormat="0" w:count="372">
+  <w:latentStyles w:defLockedState="0" w:defUIPriority="0" w:defSemiHidden="0" w:defUnhideWhenUsed="0" w:defQFormat="0" w:count="371">
     <w:lsdException w:name="Normal" w:qFormat="1"/>
     <w:lsdException w:name="heading 1" w:qFormat="1"/>
     <w:lsdException w:name="heading 2" w:qFormat="1"/>
@@ -3561,7 +3574,6 @@
     <w:lsdException w:name="List Table 5 Dark Accent 6" w:uiPriority="50"/>
     <w:lsdException w:name="List Table 6 Colorful Accent 6" w:uiPriority="51"/>
     <w:lsdException w:name="List Table 7 Colorful Accent 6" w:uiPriority="52"/>
-    <w:lsdException w:name="Mention" w:semiHidden="1" w:uiPriority="99" w:unhideWhenUsed="1"/>
   </w:latentStyles>
   <w:style w:type="paragraph" w:default="1" w:styleId="Normal">
     <w:name w:val="Normal"/>
@@ -4241,6 +4253,21 @@
     <w:pPr>
       <w:spacing w:after="0" w:line="240" w:lineRule="exact"/>
     </w:pPr>
+  </w:style>
+  <w:style w:type="paragraph" w:customStyle="1" w:styleId="Grammar">
+    <w:name w:val="Grammar"/>
+    <w:basedOn w:val="Normal"/>
+    <w:qFormat/>
+    <w:rsid w:val="009C29CB"/>
+    <w:pPr>
+      <w:shd w:val="clear" w:color="auto" w:fill="F2F2F2" w:themeFill="background1" w:themeFillShade="F2"/>
+      <w:spacing w:before="120"/>
+    </w:pPr>
+    <w:rPr>
+      <w:rFonts w:ascii="Consolas" w:hAnsi="Consolas"/>
+      <w:noProof/>
+      <w:sz w:val="18"/>
+    </w:rPr>
   </w:style>
 </w:styles>
 </file>
@@ -4531,25 +4558,6 @@
 </file>
 
 <file path=customXml/item1.xml><?xml version="1.0" encoding="utf-8"?>
-<p:properties xmlns:p="http://schemas.microsoft.com/office/2006/metadata/properties" xmlns:xsi="http://www.w3.org/2001/XMLSchema-instance" xmlns:pc="http://schemas.microsoft.com/office/infopath/2007/PartnerControls">
-  <documentManagement/>
-</p:properties>
-</file>
-
-<file path=customXml/item2.xml><?xml version="1.0" encoding="utf-8"?>
-<?mso-contentType ?>
-<FormTemplates xmlns="http://schemas.microsoft.com/sharepoint/v3/contenttype/forms">
-  <Display>DocumentLibraryForm</Display>
-  <Edit>DocumentLibraryForm</Edit>
-  <New>DocumentLibraryForm</New>
-</FormTemplates>
-</file>
-
-<file path=customXml/item3.xml><?xml version="1.0" encoding="utf-8"?>
-<LongProperties xmlns="http://schemas.microsoft.com/office/2006/metadata/longProperties"/>
-</file>
-
-<file path=customXml/item4.xml><?xml version="1.0" encoding="utf-8"?>
 <ct:contentTypeSchema xmlns:ct="http://schemas.microsoft.com/office/2006/metadata/contentType" xmlns:ma="http://schemas.microsoft.com/office/2006/metadata/properties/metaAttributes" ct:_="" ma:_="" ma:contentTypeName="Document" ma:contentTypeID="0x0101003833BC964D4BA745A687F59529EB781A" ma:contentTypeVersion="0" ma:contentTypeDescription="Create a new document." ma:contentTypeScope="" ma:versionID="2d6561ee63fe67bea3df9b42aa37ba43">
   <xsd:schema xmlns:xsd="http://www.w3.org/2001/XMLSchema" xmlns:p="http://schemas.microsoft.com/office/2006/metadata/properties" targetNamespace="http://schemas.microsoft.com/office/2006/metadata/properties" ma:root="true" ma:fieldsID="4aeb20c0e3442673af7ee10786458764">
     <xsd:element name="properties">
@@ -4598,36 +4606,30 @@
 </ct:contentTypeSchema>
 </file>
 
+<file path=customXml/item2.xml><?xml version="1.0" encoding="utf-8"?>
+<LongProperties xmlns="http://schemas.microsoft.com/office/2006/metadata/longProperties"/>
+</file>
+
+<file path=customXml/item3.xml><?xml version="1.0" encoding="utf-8"?>
+<?mso-contentType ?>
+<FormTemplates xmlns="http://schemas.microsoft.com/sharepoint/v3/contenttype/forms">
+  <Display>DocumentLibraryForm</Display>
+  <Edit>DocumentLibraryForm</Edit>
+  <New>DocumentLibraryForm</New>
+</FormTemplates>
+</file>
+
+<file path=customXml/item4.xml><?xml version="1.0" encoding="utf-8"?>
+<p:properties xmlns:p="http://schemas.microsoft.com/office/2006/metadata/properties" xmlns:xsi="http://www.w3.org/2001/XMLSchema-instance" xmlns:pc="http://schemas.microsoft.com/office/infopath/2007/PartnerControls">
+  <documentManagement/>
+</p:properties>
+</file>
+
 <file path=customXml/item5.xml><?xml version="1.0" encoding="utf-8"?>
 <b:Sources xmlns:b="http://schemas.openxmlformats.org/officeDocument/2006/bibliography" xmlns="http://schemas.openxmlformats.org/officeDocument/2006/bibliography" SelectedStyle="\APA.XSL" StyleName="APA"/>
 </file>
 
 <file path=customXml/itemProps1.xml><?xml version="1.0" encoding="utf-8"?>
-<ds:datastoreItem xmlns:ds="http://schemas.openxmlformats.org/officeDocument/2006/customXml" ds:itemID="{5F187B8A-F9C8-4791-8122-CF3663931F26}">
-  <ds:schemaRefs>
-    <ds:schemaRef ds:uri="http://schemas.microsoft.com/office/2006/metadata/properties"/>
-    <ds:schemaRef ds:uri="http://schemas.microsoft.com/office/infopath/2007/PartnerControls"/>
-  </ds:schemaRefs>
-</ds:datastoreItem>
-</file>
-
-<file path=customXml/itemProps2.xml><?xml version="1.0" encoding="utf-8"?>
-<ds:datastoreItem xmlns:ds="http://schemas.openxmlformats.org/officeDocument/2006/customXml" ds:itemID="{B42E4FB4-5617-4678-95AA-F6ACDBE5BF35}">
-  <ds:schemaRefs>
-    <ds:schemaRef ds:uri="http://schemas.microsoft.com/sharepoint/v3/contenttype/forms"/>
-  </ds:schemaRefs>
-</ds:datastoreItem>
-</file>
-
-<file path=customXml/itemProps3.xml><?xml version="1.0" encoding="utf-8"?>
-<ds:datastoreItem xmlns:ds="http://schemas.openxmlformats.org/officeDocument/2006/customXml" ds:itemID="{79ABD22F-328B-42DE-8607-2E11375D7846}">
-  <ds:schemaRefs>
-    <ds:schemaRef ds:uri="http://schemas.microsoft.com/office/2006/metadata/longProperties"/>
-  </ds:schemaRefs>
-</ds:datastoreItem>
-</file>
-
-<file path=customXml/itemProps4.xml><?xml version="1.0" encoding="utf-8"?>
 <ds:datastoreItem xmlns:ds="http://schemas.openxmlformats.org/officeDocument/2006/customXml" ds:itemID="{2E0CE579-837B-4A46-BE9D-45A1BD4E0213}">
   <ds:schemaRefs>
     <ds:schemaRef ds:uri="http://schemas.microsoft.com/office/2006/metadata/contentType"/>
@@ -4642,8 +4644,33 @@
 </ds:datastoreItem>
 </file>
 
+<file path=customXml/itemProps2.xml><?xml version="1.0" encoding="utf-8"?>
+<ds:datastoreItem xmlns:ds="http://schemas.openxmlformats.org/officeDocument/2006/customXml" ds:itemID="{79ABD22F-328B-42DE-8607-2E11375D7846}">
+  <ds:schemaRefs>
+    <ds:schemaRef ds:uri="http://schemas.microsoft.com/office/2006/metadata/longProperties"/>
+  </ds:schemaRefs>
+</ds:datastoreItem>
+</file>
+
+<file path=customXml/itemProps3.xml><?xml version="1.0" encoding="utf-8"?>
+<ds:datastoreItem xmlns:ds="http://schemas.openxmlformats.org/officeDocument/2006/customXml" ds:itemID="{B42E4FB4-5617-4678-95AA-F6ACDBE5BF35}">
+  <ds:schemaRefs>
+    <ds:schemaRef ds:uri="http://schemas.microsoft.com/sharepoint/v3/contenttype/forms"/>
+  </ds:schemaRefs>
+</ds:datastoreItem>
+</file>
+
+<file path=customXml/itemProps4.xml><?xml version="1.0" encoding="utf-8"?>
+<ds:datastoreItem xmlns:ds="http://schemas.openxmlformats.org/officeDocument/2006/customXml" ds:itemID="{5F187B8A-F9C8-4791-8122-CF3663931F26}">
+  <ds:schemaRefs>
+    <ds:schemaRef ds:uri="http://schemas.microsoft.com/office/2006/metadata/properties"/>
+    <ds:schemaRef ds:uri="http://schemas.microsoft.com/office/infopath/2007/PartnerControls"/>
+  </ds:schemaRefs>
+</ds:datastoreItem>
+</file>
+
 <file path=customXml/itemProps5.xml><?xml version="1.0" encoding="utf-8"?>
-<ds:datastoreItem xmlns:ds="http://schemas.openxmlformats.org/officeDocument/2006/customXml" ds:itemID="{AB2FC9B7-1FA7-4666-A805-37F87334ED05}">
+<ds:datastoreItem xmlns:ds="http://schemas.openxmlformats.org/officeDocument/2006/customXml" ds:itemID="{63C753B4-0CA7-4AD0-BDA1-697158679D7F}">
   <ds:schemaRefs>
     <ds:schemaRef ds:uri="http://schemas.openxmlformats.org/officeDocument/2006/bibliography"/>
   </ds:schemaRefs>

</xml_diff>

<commit_message>
Snazzed up the typography. Fixed bullets so they're fat circles, not just dots.
</commit_message>
<xml_diff>
--- a/md2docx/template.docx
+++ b/md2docx/template.docx
@@ -8,11 +8,11 @@
       <w:bookmarkStart w:id="2" w:name="FeatureTitle"/>
       <w:bookmarkStart w:id="3" w:name="AllHeadersAndTitle"/>
       <w:bookmarkStart w:id="4" w:name="_GoBack"/>
+      <w:bookmarkEnd w:id="4"/>
     </w:p>
     <w:p>
       <w:bookmarkStart w:id="5" w:name="_Ref446425405"/>
       <w:bookmarkEnd w:id="5"/>
-      <w:bookmarkEnd w:id="4"/>
     </w:p>
     <w:p/>
     <w:p/>
@@ -25,6 +25,7 @@
       </w:pPr>
       <w:r>
         <w:rPr>
+          <w:rFonts w:asciiTheme="minorHAnsi" w:hAnsiTheme="minorHAnsi"/>
           <w:bCs/>
           <w:sz w:val="192"/>
           <w:szCs w:val="192"/>
@@ -33,6 +34,7 @@
       </w:r>
       <w:r>
         <w:rPr>
+          <w:rFonts w:asciiTheme="minorHAnsi" w:hAnsiTheme="minorHAnsi"/>
           <w:position w:val="48"/>
           <w:sz w:val="144"/>
           <w:szCs w:val="23"/>
@@ -44,7 +46,7 @@
       <w:pPr>
         <w:jc w:val="center"/>
         <w:rPr>
-          <w:rFonts w:ascii="Arial" w:hAnsi="Arial"/>
+          <w:rFonts w:asciiTheme="minorHAnsi" w:hAnsiTheme="minorHAnsi"/>
           <w:b/>
           <w:sz w:val="48"/>
           <w:szCs w:val="48"/>
@@ -52,7 +54,7 @@
       </w:pPr>
       <w:r>
         <w:rPr>
-          <w:rFonts w:ascii="Arial" w:hAnsi="Arial"/>
+          <w:rFonts w:asciiTheme="minorHAnsi" w:hAnsiTheme="minorHAnsi"/>
           <w:b/>
           <w:sz w:val="48"/>
           <w:szCs w:val="48"/>
@@ -64,7 +66,7 @@
       <w:pPr>
         <w:jc w:val="center"/>
         <w:rPr>
-          <w:rFonts w:ascii="Arial" w:hAnsi="Arial"/>
+          <w:rFonts w:asciiTheme="minorHAnsi" w:hAnsiTheme="minorHAnsi"/>
           <w:b/>
           <w:sz w:val="28"/>
           <w:szCs w:val="28"/>
@@ -72,7 +74,7 @@
       </w:pPr>
       <w:r>
         <w:rPr>
-          <w:rFonts w:ascii="Arial" w:hAnsi="Arial"/>
+          <w:rFonts w:asciiTheme="minorHAnsi" w:hAnsiTheme="minorHAnsi"/>
           <w:b/>
           <w:sz w:val="28"/>
           <w:szCs w:val="28"/>
@@ -80,35 +82,37 @@
         <w:t xml:space="preserve">Version </w:t>
       </w:r>
       <w:r>
+        <w:rPr>
+          <w:rFonts w:asciiTheme="minorHAnsi" w:hAnsiTheme="minorHAnsi"/>
+          <w:sz w:val="22"/>
+        </w:rPr>
         <w:fldChar w:fldCharType="begin"/>
       </w:r>
       <w:r>
+        <w:rPr>
+          <w:rFonts w:asciiTheme="minorHAnsi" w:hAnsiTheme="minorHAnsi"/>
+        </w:rPr>
         <w:instrText xml:space="preserve"> DOCPROPERTY  Version  \* MERGEFORMAT </w:instrText>
       </w:r>
       <w:r>
+        <w:rPr>
+          <w:rFonts w:asciiTheme="minorHAnsi" w:hAnsiTheme="minorHAnsi"/>
+          <w:sz w:val="22"/>
+        </w:rPr>
         <w:fldChar w:fldCharType="separate"/>
       </w:r>
       <w:r>
         <w:rPr>
-          <w:rFonts w:ascii="Arial" w:hAnsi="Arial"/>
+          <w:rFonts w:asciiTheme="minorHAnsi" w:hAnsiTheme="minorHAnsi"/>
           <w:b/>
           <w:sz w:val="28"/>
           <w:szCs w:val="28"/>
         </w:rPr>
-        <w:t>5</w:t>
+        <w:t>5.0</w:t>
       </w:r>
       <w:r>
         <w:rPr>
-          <w:rFonts w:ascii="Arial" w:hAnsi="Arial"/>
-          <w:b/>
-          <w:sz w:val="28"/>
-          <w:szCs w:val="28"/>
-        </w:rPr>
-        <w:t>.0</w:t>
-      </w:r>
-      <w:r>
-        <w:rPr>
-          <w:rFonts w:ascii="Arial" w:hAnsi="Arial"/>
+          <w:rFonts w:asciiTheme="minorHAnsi" w:hAnsiTheme="minorHAnsi"/>
           <w:b/>
           <w:sz w:val="28"/>
           <w:szCs w:val="28"/>
@@ -125,6 +129,9 @@
         <w:outlineLvl w:val="0"/>
       </w:pPr>
       <w:r>
+        <w:rPr>
+          <w:rFonts w:asciiTheme="minorHAnsi" w:hAnsiTheme="minorHAnsi"/>
+        </w:rPr>
         <w:br w:type="page"/>
       </w:r>
       <w:r>
@@ -183,18 +190,12 @@
     <w:p>
       <w:pPr>
         <w:rPr>
-          <w:rFonts w:ascii="Arial" w:hAnsi="Arial" w:cs="Arial"/>
-          <w:b/>
-          <w:sz w:val="28"/>
-          <w:szCs w:val="28"/>
+          <w:rStyle w:val="StyleArial14ptBold"/>
         </w:rPr>
       </w:pPr>
       <w:r>
         <w:rPr>
-          <w:rFonts w:ascii="Arial" w:hAnsi="Arial" w:cs="Arial"/>
-          <w:b/>
-          <w:sz w:val="28"/>
-          <w:szCs w:val="28"/>
+          <w:rStyle w:val="StyleArial14ptBold"/>
         </w:rPr>
         <w:lastRenderedPageBreak/>
         <w:t>Table of Contents</w:t>
@@ -459,15 +460,7 @@
     </w:r>
     <w:r>
       <w:br/>
-      <w:t>Please send corrections, comments</w:t>
-    </w:r>
-    <w:proofErr w:type="gramStart"/>
-    <w:r>
-      <w:t>,  and</w:t>
-    </w:r>
-    <w:proofErr w:type="gramEnd"/>
-    <w:r>
-      <w:t xml:space="preserve"> other feedback to c</w:t>
+      <w:t>Please send corrections, comments,  and other feedback to c</w:t>
     </w:r>
     <w:hyperlink r:id="rId1" w:history="1">
       <w:r>
@@ -3578,12 +3571,12 @@
   <w:style w:type="paragraph" w:default="1" w:styleId="Normal">
     <w:name w:val="Normal"/>
     <w:qFormat/>
-    <w:rsid w:val="004F2556"/>
+    <w:rsid w:val="00996167"/>
     <w:pPr>
       <w:spacing w:after="120"/>
     </w:pPr>
     <w:rPr>
-      <w:sz w:val="22"/>
+      <w:rFonts w:ascii="Cambria" w:hAnsi="Cambria"/>
     </w:rPr>
   </w:style>
   <w:style w:type="paragraph" w:styleId="Heading1">
@@ -3591,7 +3584,7 @@
     <w:basedOn w:val="Normal"/>
     <w:next w:val="Normal"/>
     <w:qFormat/>
-    <w:rsid w:val="00B84D9E"/>
+    <w:rsid w:val="00876A2A"/>
     <w:pPr>
       <w:keepNext/>
       <w:pageBreakBefore/>
@@ -3603,7 +3596,7 @@
       <w:outlineLvl w:val="0"/>
     </w:pPr>
     <w:rPr>
-      <w:rFonts w:ascii="Arial" w:hAnsi="Arial"/>
+      <w:rFonts w:ascii="Calibri" w:hAnsi="Calibri"/>
       <w:b/>
       <w:noProof/>
       <w:kern w:val="28"/>
@@ -3615,22 +3608,22 @@
     <w:basedOn w:val="Normal"/>
     <w:next w:val="Normal"/>
     <w:qFormat/>
-    <w:rsid w:val="00B84D9E"/>
+    <w:rsid w:val="00996167"/>
     <w:pPr>
       <w:keepNext/>
       <w:numPr>
         <w:ilvl w:val="1"/>
         <w:numId w:val="5"/>
       </w:numPr>
-      <w:spacing w:before="160" w:after="80"/>
+      <w:spacing w:before="360" w:after="80"/>
       <w:outlineLvl w:val="1"/>
     </w:pPr>
     <w:rPr>
-      <w:rFonts w:ascii="Arial" w:hAnsi="Arial"/>
+      <w:rFonts w:ascii="Calibri" w:hAnsi="Calibri"/>
       <w:b/>
       <w:noProof/>
       <w:kern w:val="28"/>
-      <w:sz w:val="24"/>
+      <w:sz w:val="32"/>
     </w:rPr>
   </w:style>
   <w:style w:type="paragraph" w:styleId="Heading3">
@@ -3638,21 +3631,22 @@
     <w:basedOn w:val="Normal"/>
     <w:next w:val="Normal"/>
     <w:qFormat/>
-    <w:rsid w:val="00B84D9E"/>
+    <w:rsid w:val="00996167"/>
     <w:pPr>
       <w:keepNext/>
       <w:numPr>
         <w:ilvl w:val="2"/>
         <w:numId w:val="5"/>
       </w:numPr>
-      <w:spacing w:before="160" w:after="80"/>
+      <w:spacing w:before="240" w:after="80"/>
       <w:outlineLvl w:val="2"/>
     </w:pPr>
     <w:rPr>
-      <w:rFonts w:ascii="Arial" w:hAnsi="Arial"/>
+      <w:rFonts w:ascii="Calibri" w:hAnsi="Calibri"/>
       <w:b/>
       <w:noProof/>
       <w:kern w:val="28"/>
+      <w:sz w:val="24"/>
     </w:rPr>
   </w:style>
   <w:style w:type="paragraph" w:styleId="Heading4">
@@ -3660,7 +3654,7 @@
     <w:basedOn w:val="Normal"/>
     <w:next w:val="Normal"/>
     <w:qFormat/>
-    <w:rsid w:val="00B84D9E"/>
+    <w:rsid w:val="00876A2A"/>
     <w:pPr>
       <w:keepNext/>
       <w:numPr>
@@ -3671,7 +3665,7 @@
       <w:outlineLvl w:val="3"/>
     </w:pPr>
     <w:rPr>
-      <w:rFonts w:ascii="Arial" w:hAnsi="Arial"/>
+      <w:rFonts w:ascii="Calibri" w:hAnsi="Calibri"/>
       <w:noProof/>
       <w:kern w:val="28"/>
     </w:rPr>
@@ -3681,7 +3675,7 @@
     <w:basedOn w:val="Normal"/>
     <w:next w:val="Normal"/>
     <w:qFormat/>
-    <w:rsid w:val="00B84D9E"/>
+    <w:rsid w:val="00876A2A"/>
     <w:pPr>
       <w:keepNext/>
       <w:numPr>
@@ -3692,7 +3686,7 @@
       <w:outlineLvl w:val="4"/>
     </w:pPr>
     <w:rPr>
-      <w:rFonts w:ascii="Arial" w:hAnsi="Arial"/>
+      <w:rFonts w:ascii="Calibri" w:hAnsi="Calibri"/>
       <w:noProof/>
       <w:kern w:val="28"/>
     </w:rPr>
@@ -3813,24 +3807,25 @@
     <w:basedOn w:val="DefaultParagraphFont"/>
     <w:uiPriority w:val="1"/>
     <w:qFormat/>
-    <w:rsid w:val="00B84D9E"/>
+    <w:rsid w:val="00C11AF5"/>
     <w:rPr>
-      <w:rFonts w:ascii="Lucida Console" w:hAnsi="Lucida Console"/>
-      <w:sz w:val="20"/>
+      <w:rFonts w:ascii="Consolas" w:hAnsi="Consolas"/>
+      <w:color w:val="1F497D" w:themeColor="text2"/>
+      <w:sz w:val="18"/>
     </w:rPr>
   </w:style>
   <w:style w:type="paragraph" w:customStyle="1" w:styleId="Code">
     <w:name w:val="Code"/>
     <w:basedOn w:val="Normal"/>
     <w:qFormat/>
-    <w:rsid w:val="00553C76"/>
+    <w:rsid w:val="00B661FD"/>
     <w:pPr>
       <w:ind w:left="720"/>
     </w:pPr>
     <w:rPr>
-      <w:rFonts w:ascii="Lucida Console" w:hAnsi="Lucida Console"/>
+      <w:rFonts w:ascii="Consolas" w:hAnsi="Consolas"/>
       <w:noProof/>
-      <w:sz w:val="20"/>
+      <w:sz w:val="18"/>
     </w:rPr>
   </w:style>
   <w:style w:type="paragraph" w:styleId="TOC1">
@@ -3879,7 +3874,6 @@
     </w:pPr>
     <w:rPr>
       <w:b/>
-      <w:sz w:val="20"/>
     </w:rPr>
   </w:style>
   <w:style w:type="paragraph" w:styleId="Footer">
@@ -3994,7 +3988,6 @@
       <w:i/>
       <w:noProof/>
       <w:color w:val="FF0000"/>
-      <w:sz w:val="20"/>
     </w:rPr>
   </w:style>
   <w:style w:type="paragraph" w:styleId="DocumentMap">
@@ -4025,9 +4018,6 @@
     <w:link w:val="CommentTextChar"/>
     <w:semiHidden/>
     <w:rsid w:val="00852C57"/>
-    <w:rPr>
-      <w:sz w:val="20"/>
-    </w:rPr>
   </w:style>
   <w:style w:type="paragraph" w:styleId="ListNumber">
     <w:name w:val="List Number"/>
@@ -4267,6 +4257,17 @@
       <w:rFonts w:ascii="Consolas" w:hAnsi="Consolas"/>
       <w:noProof/>
       <w:sz w:val="18"/>
+    </w:rPr>
+  </w:style>
+  <w:style w:type="character" w:customStyle="1" w:styleId="StyleArial14ptBold">
+    <w:name w:val="Style Arial 14 pt Bold"/>
+    <w:basedOn w:val="DefaultParagraphFont"/>
+    <w:rsid w:val="00876A2A"/>
+    <w:rPr>
+      <w:rFonts w:ascii="Calibri" w:hAnsi="Calibri"/>
+      <w:b/>
+      <w:bCs/>
+      <w:sz w:val="28"/>
     </w:rPr>
   </w:style>
 </w:styles>
@@ -4670,7 +4671,7 @@
 </file>
 
 <file path=customXml/itemProps5.xml><?xml version="1.0" encoding="utf-8"?>
-<ds:datastoreItem xmlns:ds="http://schemas.openxmlformats.org/officeDocument/2006/customXml" ds:itemID="{63C753B4-0CA7-4AD0-BDA1-697158679D7F}">
+<ds:datastoreItem xmlns:ds="http://schemas.openxmlformats.org/officeDocument/2006/customXml" ds:itemID="{F8168779-1163-4AFA-8FEF-43D0D88F6A2B}">
   <ds:schemaRefs>
     <ds:schemaRef ds:uri="http://schemas.openxmlformats.org/officeDocument/2006/bibliography"/>
   </ds:schemaRefs>

</xml_diff>

<commit_message>
Experiment with code inside list
</commit_message>
<xml_diff>
--- a/md2docx/template.docx
+++ b/md2docx/template.docx
@@ -3,267 +3,11 @@
 <w:document xmlns:wpc="http://schemas.microsoft.com/office/word/2010/wordprocessingCanvas" xmlns:mc="http://schemas.openxmlformats.org/markup-compatibility/2006" xmlns:o="urn:schemas-microsoft-com:office:office" xmlns:r="http://schemas.openxmlformats.org/officeDocument/2006/relationships" xmlns:m="http://schemas.openxmlformats.org/officeDocument/2006/math" xmlns:v="urn:schemas-microsoft-com:vml" xmlns:wp14="http://schemas.microsoft.com/office/word/2010/wordprocessingDrawing" xmlns:wp="http://schemas.openxmlformats.org/drawingml/2006/wordprocessingDrawing" xmlns:w10="urn:schemas-microsoft-com:office:word" xmlns:w="http://schemas.openxmlformats.org/wordprocessingml/2006/main" xmlns:w14="http://schemas.microsoft.com/office/word/2010/wordml" xmlns:w15="http://schemas.microsoft.com/office/word/2012/wordml" xmlns:wpg="http://schemas.microsoft.com/office/word/2010/wordprocessingGroup" xmlns:wpi="http://schemas.microsoft.com/office/word/2010/wordprocessingInk" xmlns:wne="http://schemas.microsoft.com/office/word/2006/wordml" xmlns:wps="http://schemas.microsoft.com/office/word/2010/wordprocessingShape" mc:Ignorable="w14 w15 wp14">
   <w:body>
     <w:p>
-      <w:bookmarkStart w:id="0" w:name="_Toc274909590"/>
-      <w:bookmarkStart w:id="1" w:name="DescriptionPlus"/>
-      <w:bookmarkStart w:id="2" w:name="FeatureTitle"/>
-      <w:bookmarkStart w:id="3" w:name="AllHeadersAndTitle"/>
-      <w:bookmarkStart w:id="4" w:name="_GoBack"/>
-      <w:bookmarkEnd w:id="4"/>
+      <w:bookmarkStart w:id="0" w:name="_GoBack"/>
+      <w:bookmarkEnd w:id="0"/>
     </w:p>
-    <w:p>
-      <w:bookmarkStart w:id="5" w:name="_Ref446425405"/>
-      <w:bookmarkEnd w:id="5"/>
-    </w:p>
-    <w:p/>
-    <w:p/>
-    <w:p/>
-    <w:p/>
-    <w:bookmarkEnd w:id="0"/>
-    <w:p>
-      <w:pPr>
-        <w:jc w:val="center"/>
-      </w:pPr>
-      <w:r>
-        <w:rPr>
-          <w:rFonts w:asciiTheme="minorHAnsi" w:hAnsiTheme="minorHAnsi"/>
-          <w:bCs/>
-          <w:sz w:val="192"/>
-          <w:szCs w:val="192"/>
-        </w:rPr>
-        <w:t>C</w:t>
-      </w:r>
-      <w:r>
-        <w:rPr>
-          <w:rFonts w:asciiTheme="minorHAnsi" w:hAnsiTheme="minorHAnsi"/>
-          <w:position w:val="48"/>
-          <w:sz w:val="144"/>
-          <w:szCs w:val="23"/>
-        </w:rPr>
-        <w:t>#</w:t>
-      </w:r>
-    </w:p>
-    <w:p>
-      <w:pPr>
-        <w:jc w:val="center"/>
-        <w:rPr>
-          <w:rFonts w:asciiTheme="minorHAnsi" w:hAnsiTheme="minorHAnsi"/>
-          <w:b/>
-          <w:sz w:val="48"/>
-          <w:szCs w:val="48"/>
-        </w:rPr>
-      </w:pPr>
-      <w:r>
-        <w:rPr>
-          <w:rFonts w:asciiTheme="minorHAnsi" w:hAnsiTheme="minorHAnsi"/>
-          <w:b/>
-          <w:sz w:val="48"/>
-          <w:szCs w:val="48"/>
-        </w:rPr>
-        <w:t>Language Specification</w:t>
-      </w:r>
-    </w:p>
-    <w:p>
-      <w:pPr>
-        <w:jc w:val="center"/>
-        <w:rPr>
-          <w:rFonts w:asciiTheme="minorHAnsi" w:hAnsiTheme="minorHAnsi"/>
-          <w:b/>
-          <w:sz w:val="28"/>
-          <w:szCs w:val="28"/>
-        </w:rPr>
-      </w:pPr>
-      <w:r>
-        <w:rPr>
-          <w:rFonts w:asciiTheme="minorHAnsi" w:hAnsiTheme="minorHAnsi"/>
-          <w:b/>
-          <w:sz w:val="28"/>
-          <w:szCs w:val="28"/>
-        </w:rPr>
-        <w:t xml:space="preserve">Version </w:t>
-      </w:r>
-      <w:r>
-        <w:rPr>
-          <w:rFonts w:asciiTheme="minorHAnsi" w:hAnsiTheme="minorHAnsi"/>
-          <w:sz w:val="22"/>
-        </w:rPr>
-        <w:fldChar w:fldCharType="begin"/>
-      </w:r>
-      <w:r>
-        <w:rPr>
-          <w:rFonts w:asciiTheme="minorHAnsi" w:hAnsiTheme="minorHAnsi"/>
-        </w:rPr>
-        <w:instrText xml:space="preserve"> DOCPROPERTY  Version  \* MERGEFORMAT </w:instrText>
-      </w:r>
-      <w:r>
-        <w:rPr>
-          <w:rFonts w:asciiTheme="minorHAnsi" w:hAnsiTheme="minorHAnsi"/>
-          <w:sz w:val="22"/>
-        </w:rPr>
-        <w:fldChar w:fldCharType="separate"/>
-      </w:r>
-      <w:r>
-        <w:rPr>
-          <w:rFonts w:asciiTheme="minorHAnsi" w:hAnsiTheme="minorHAnsi"/>
-          <w:b/>
-          <w:sz w:val="28"/>
-          <w:szCs w:val="28"/>
-        </w:rPr>
-        <w:t>5.0</w:t>
-      </w:r>
-      <w:r>
-        <w:rPr>
-          <w:rFonts w:asciiTheme="minorHAnsi" w:hAnsiTheme="minorHAnsi"/>
-          <w:b/>
-          <w:sz w:val="28"/>
-          <w:szCs w:val="28"/>
-        </w:rPr>
-        <w:fldChar w:fldCharType="end"/>
-      </w:r>
-    </w:p>
-    <w:bookmarkEnd w:id="1"/>
-    <w:bookmarkEnd w:id="2"/>
-    <w:bookmarkEnd w:id="3"/>
-    <w:p>
-      <w:pPr>
-        <w:pStyle w:val="Annotation"/>
-        <w:outlineLvl w:val="0"/>
-      </w:pPr>
-      <w:r>
-        <w:rPr>
-          <w:rFonts w:asciiTheme="minorHAnsi" w:hAnsiTheme="minorHAnsi"/>
-        </w:rPr>
-        <w:br w:type="page"/>
-      </w:r>
-      <w:r>
-        <w:lastRenderedPageBreak/>
-        <w:t>Notice</w:t>
-      </w:r>
-    </w:p>
-    <w:p>
-      <w:pPr>
-        <w:pStyle w:val="Annotation"/>
-      </w:pPr>
-      <w:r>
-        <w:t>© 1999-</w:t>
-      </w:r>
-      <w:r>
-        <w:t>201</w:t>
-      </w:r>
-      <w:r>
-        <w:t>6</w:t>
-      </w:r>
-      <w:r>
-        <w:t xml:space="preserve"> </w:t>
-      </w:r>
-      <w:r>
-        <w:t>Microsoft Corporation. All rights reserved.</w:t>
-      </w:r>
-    </w:p>
-    <w:p>
-      <w:pPr>
-        <w:pStyle w:val="Annotation"/>
-      </w:pPr>
-      <w:r>
-        <w:t>Microsoft, Windows, Visual Basic, Visual C#, and Visual C++ are either registered trademarks or trademarks of Microsoft Corporation in the U.S.A. and/or other countries/regions.</w:t>
-      </w:r>
-    </w:p>
-    <w:p>
-      <w:pPr>
-        <w:pStyle w:val="Annotation"/>
-      </w:pPr>
-      <w:r>
-        <w:t>Other product and company names mentioned herein may be the trademarks of their respective owners.</w:t>
-      </w:r>
-    </w:p>
-    <w:p>
-      <w:pPr>
-        <w:sectPr>
-          <w:footerReference w:type="even" r:id="rId13"/>
-          <w:footerReference w:type="default" r:id="rId14"/>
-          <w:pgSz w:w="12240" w:h="15840" w:code="1"/>
-          <w:pgMar w:top="1440" w:right="1152" w:bottom="1440" w:left="1152" w:header="720" w:footer="720" w:gutter="0"/>
-          <w:pgNumType w:start="1"/>
-          <w:cols w:space="720"/>
-        </w:sectPr>
-      </w:pPr>
-    </w:p>
-    <w:p>
-      <w:pPr>
-        <w:rPr>
-          <w:rStyle w:val="StyleArial14ptBold"/>
-        </w:rPr>
-      </w:pPr>
-      <w:r>
-        <w:rPr>
-          <w:rStyle w:val="StyleArial14ptBold"/>
-        </w:rPr>
-        <w:lastRenderedPageBreak/>
-        <w:t>Table of Contents</w:t>
-      </w:r>
-    </w:p>
-    <w:p>
-      <w:pPr>
-        <w:pStyle w:val="TOC1"/>
-        <w:rPr>
-          <w:rFonts w:asciiTheme="minorHAnsi" w:eastAsiaTheme="minorEastAsia" w:hAnsiTheme="minorHAnsi" w:cstheme="minorBidi"/>
-          <w:b w:val="0"/>
-          <w:szCs w:val="22"/>
-        </w:rPr>
-      </w:pPr>
-      <w:r>
-        <w:rPr>
-          <w:b w:val="0"/>
-        </w:rPr>
-        <w:fldChar w:fldCharType="begin"/>
-      </w:r>
-      <w:r>
-        <w:rPr>
-          <w:b w:val="0"/>
-        </w:rPr>
-        <w:instrText xml:space="preserve"> TOC \o "1-4" \n </w:instrText>
-      </w:r>
-      <w:r>
-        <w:rPr>
-          <w:b w:val="0"/>
-        </w:rPr>
-        <w:fldChar w:fldCharType="separate"/>
-      </w:r>
-      <w:r>
-        <w:t>1. Section 1</w:t>
-      </w:r>
-    </w:p>
-    <w:p>
-      <w:pPr>
-        <w:sectPr>
-          <w:headerReference w:type="even" r:id="rId15"/>
-          <w:type w:val="oddPage"/>
-          <w:pgSz w:w="12240" w:h="15840" w:code="1"/>
-          <w:pgMar w:top="1440" w:right="1152" w:bottom="1440" w:left="1152" w:header="720" w:footer="720" w:gutter="0"/>
-          <w:pgNumType w:fmt="lowerRoman"/>
-          <w:cols w:space="720"/>
-        </w:sectPr>
-      </w:pPr>
-      <w:r>
-        <w:rPr>
-          <w:b/>
-          <w:noProof/>
-        </w:rPr>
-        <w:fldChar w:fldCharType="end"/>
-      </w:r>
-    </w:p>
-    <w:p>
-      <w:pPr>
-        <w:sectPr>
-          <w:type w:val="continuous"/>
-          <w:pgSz w:w="12240" w:h="15840" w:code="1"/>
-          <w:pgMar w:top="1440" w:right="1152" w:bottom="1440" w:left="1152" w:header="720" w:footer="720" w:gutter="0"/>
-          <w:pgNumType w:fmt="lowerRoman"/>
-          <w:cols w:space="720"/>
-        </w:sectPr>
-      </w:pPr>
-    </w:p>
-    <w:p/>
     <w:sectPr>
+      <w:headerReference w:type="even" r:id="rId13"/>
       <w:type w:val="continuous"/>
       <w:pgSz w:w="12240" w:h="15840" w:code="1"/>
       <w:pgMar w:top="1440" w:right="1152" w:bottom="1440" w:left="1152" w:header="720" w:footer="720" w:gutter="0"/>
@@ -384,99 +128,6 @@
     </w:p>
   </w:endnote>
 </w:endnotes>
-</file>
-
-<file path=word/footer1.xml><?xml version="1.0" encoding="utf-8"?>
-<w:ftr xmlns:wpc="http://schemas.microsoft.com/office/word/2010/wordprocessingCanvas" xmlns:mc="http://schemas.openxmlformats.org/markup-compatibility/2006" xmlns:o="urn:schemas-microsoft-com:office:office" xmlns:r="http://schemas.openxmlformats.org/officeDocument/2006/relationships" xmlns:m="http://schemas.openxmlformats.org/officeDocument/2006/math" xmlns:v="urn:schemas-microsoft-com:vml" xmlns:wp14="http://schemas.microsoft.com/office/word/2010/wordprocessingDrawing" xmlns:wp="http://schemas.openxmlformats.org/drawingml/2006/wordprocessingDrawing" xmlns:w10="urn:schemas-microsoft-com:office:word" xmlns:w="http://schemas.openxmlformats.org/wordprocessingml/2006/main" xmlns:w14="http://schemas.microsoft.com/office/word/2010/wordml" xmlns:w15="http://schemas.microsoft.com/office/word/2012/wordml" xmlns:wpg="http://schemas.microsoft.com/office/word/2010/wordprocessingGroup" xmlns:wpi="http://schemas.microsoft.com/office/word/2010/wordprocessingInk" xmlns:wne="http://schemas.microsoft.com/office/word/2006/wordml" xmlns:wps="http://schemas.microsoft.com/office/word/2010/wordprocessingShape" mc:Ignorable="w14 w15 wp14">
-  <w:p>
-    <w:pPr>
-      <w:pStyle w:val="Footer"/>
-      <w:jc w:val="center"/>
-    </w:pPr>
-    <w:r>
-      <w:t xml:space="preserve">Copyright </w:t>
-    </w:r>
-    <w:r>
-      <w:fldChar w:fldCharType="begin"/>
-    </w:r>
-    <w:r>
-      <w:instrText>SYMBOL 211 \f "Symbol"</w:instrText>
-    </w:r>
-    <w:r>
-      <w:fldChar w:fldCharType="end"/>
-    </w:r>
-    <w:r>
-      <w:t xml:space="preserve"> Microsoft Corporation 1999-2012</w:t>
-    </w:r>
-    <w:r>
-      <w:fldChar w:fldCharType="begin"/>
-    </w:r>
-    <w:r>
-      <w:instrText xml:space="preserve">IF DATE \@ "yyyy" = "1998" "1998-" </w:instrText>
-    </w:r>
-    <w:r>
-      <w:fldChar w:fldCharType="end"/>
-    </w:r>
-    <w:r>
-      <w:t>. All Rights Reserved.</w:t>
-    </w:r>
-  </w:p>
-</w:ftr>
-</file>
-
-<file path=word/footer2.xml><?xml version="1.0" encoding="utf-8"?>
-<w:ftr xmlns:wpc="http://schemas.microsoft.com/office/word/2010/wordprocessingCanvas" xmlns:mc="http://schemas.openxmlformats.org/markup-compatibility/2006" xmlns:o="urn:schemas-microsoft-com:office:office" xmlns:r="http://schemas.openxmlformats.org/officeDocument/2006/relationships" xmlns:m="http://schemas.openxmlformats.org/officeDocument/2006/math" xmlns:v="urn:schemas-microsoft-com:vml" xmlns:wp14="http://schemas.microsoft.com/office/word/2010/wordprocessingDrawing" xmlns:wp="http://schemas.openxmlformats.org/drawingml/2006/wordprocessingDrawing" xmlns:w10="urn:schemas-microsoft-com:office:word" xmlns:w="http://schemas.openxmlformats.org/wordprocessingml/2006/main" xmlns:w14="http://schemas.microsoft.com/office/word/2010/wordml" xmlns:w15="http://schemas.microsoft.com/office/word/2012/wordml" xmlns:wpg="http://schemas.microsoft.com/office/word/2010/wordprocessingGroup" xmlns:wpi="http://schemas.microsoft.com/office/word/2010/wordprocessingInk" xmlns:wne="http://schemas.microsoft.com/office/word/2006/wordml" xmlns:wps="http://schemas.microsoft.com/office/word/2010/wordprocessingShape" mc:Ignorable="w14 w15 wp14">
-  <w:p>
-    <w:pPr>
-      <w:pStyle w:val="Footer"/>
-      <w:jc w:val="center"/>
-    </w:pPr>
-    <w:r>
-      <w:t xml:space="preserve">Copyright </w:t>
-    </w:r>
-    <w:r>
-      <w:fldChar w:fldCharType="begin"/>
-    </w:r>
-    <w:r>
-      <w:instrText>SYMBOL 211 \f "Symbol"</w:instrText>
-    </w:r>
-    <w:r>
-      <w:fldChar w:fldCharType="end"/>
-    </w:r>
-    <w:r>
-      <w:t xml:space="preserve"> Microsoft Corporation 1999-2016</w:t>
-    </w:r>
-    <w:r>
-      <w:fldChar w:fldCharType="begin"/>
-    </w:r>
-    <w:r>
-      <w:instrText xml:space="preserve">IF DATE \@ "yyyy" = "1998" "1998-" </w:instrText>
-    </w:r>
-    <w:r>
-      <w:fldChar w:fldCharType="end"/>
-    </w:r>
-    <w:r>
-      <w:t>. All Rights Reserved.</w:t>
-    </w:r>
-    <w:r>
-      <w:br/>
-      <w:t>Please send corrections, comments</w:t>
-    </w:r>
-    <w:proofErr w:type="gramStart"/>
-    <w:r>
-      <w:t>,  and</w:t>
-    </w:r>
-    <w:proofErr w:type="gramEnd"/>
-    <w:r>
-      <w:t xml:space="preserve"> other feedback to c</w:t>
-    </w:r>
-    <w:hyperlink r:id="rId1" w:history="1">
-      <w:r>
-        <w:t>sharp@microsoft.com</w:t>
-      </w:r>
-    </w:hyperlink>
-  </w:p>
-</w:ftr>
 </file>
 
 <file path=word/footnotes.xml><?xml version="1.0" encoding="utf-8"?>
@@ -4567,12 +4218,6 @@
 </file>
 
 <file path=customXml/item1.xml><?xml version="1.0" encoding="utf-8"?>
-<p:properties xmlns:p="http://schemas.microsoft.com/office/2006/metadata/properties" xmlns:xsi="http://www.w3.org/2001/XMLSchema-instance" xmlns:pc="http://schemas.microsoft.com/office/infopath/2007/PartnerControls">
-  <documentManagement/>
-</p:properties>
-</file>
-
-<file path=customXml/item2.xml><?xml version="1.0" encoding="utf-8"?>
 <?mso-contentType ?>
 <FormTemplates xmlns="http://schemas.microsoft.com/sharepoint/v3/contenttype/forms">
   <Display>DocumentLibraryForm</Display>
@@ -4581,11 +4226,13 @@
 </FormTemplates>
 </file>
 
-<file path=customXml/item3.xml><?xml version="1.0" encoding="utf-8"?>
-<LongProperties xmlns="http://schemas.microsoft.com/office/2006/metadata/longProperties"/>
+<file path=customXml/item2.xml><?xml version="1.0" encoding="utf-8"?>
+<p:properties xmlns:p="http://schemas.microsoft.com/office/2006/metadata/properties" xmlns:xsi="http://www.w3.org/2001/XMLSchema-instance" xmlns:pc="http://schemas.microsoft.com/office/infopath/2007/PartnerControls">
+  <documentManagement/>
+</p:properties>
 </file>
 
-<file path=customXml/item4.xml><?xml version="1.0" encoding="utf-8"?>
+<file path=customXml/item3.xml><?xml version="1.0" encoding="utf-8"?>
 <ct:contentTypeSchema xmlns:ct="http://schemas.microsoft.com/office/2006/metadata/contentType" xmlns:ma="http://schemas.microsoft.com/office/2006/metadata/properties/metaAttributes" ct:_="" ma:_="" ma:contentTypeName="Document" ma:contentTypeID="0x0101003833BC964D4BA745A687F59529EB781A" ma:contentTypeVersion="0" ma:contentTypeDescription="Create a new document." ma:contentTypeScope="" ma:versionID="2d6561ee63fe67bea3df9b42aa37ba43">
   <xsd:schema xmlns:xsd="http://www.w3.org/2001/XMLSchema" xmlns:p="http://schemas.microsoft.com/office/2006/metadata/properties" targetNamespace="http://schemas.microsoft.com/office/2006/metadata/properties" ma:root="true" ma:fieldsID="4aeb20c0e3442673af7ee10786458764">
     <xsd:element name="properties">
@@ -4634,11 +4281,23 @@
 </ct:contentTypeSchema>
 </file>
 
+<file path=customXml/item4.xml><?xml version="1.0" encoding="utf-8"?>
+<LongProperties xmlns="http://schemas.microsoft.com/office/2006/metadata/longProperties"/>
+</file>
+
 <file path=customXml/item5.xml><?xml version="1.0" encoding="utf-8"?>
 <b:Sources xmlns:b="http://schemas.openxmlformats.org/officeDocument/2006/bibliography" xmlns="http://schemas.openxmlformats.org/officeDocument/2006/bibliography" SelectedStyle="\APA.XSL" StyleName="APA"/>
 </file>
 
 <file path=customXml/itemProps1.xml><?xml version="1.0" encoding="utf-8"?>
+<ds:datastoreItem xmlns:ds="http://schemas.openxmlformats.org/officeDocument/2006/customXml" ds:itemID="{B42E4FB4-5617-4678-95AA-F6ACDBE5BF35}">
+  <ds:schemaRefs>
+    <ds:schemaRef ds:uri="http://schemas.microsoft.com/sharepoint/v3/contenttype/forms"/>
+  </ds:schemaRefs>
+</ds:datastoreItem>
+</file>
+
+<file path=customXml/itemProps2.xml><?xml version="1.0" encoding="utf-8"?>
 <ds:datastoreItem xmlns:ds="http://schemas.openxmlformats.org/officeDocument/2006/customXml" ds:itemID="{5F187B8A-F9C8-4791-8122-CF3663931F26}">
   <ds:schemaRefs>
     <ds:schemaRef ds:uri="http://schemas.microsoft.com/office/2006/metadata/properties"/>
@@ -4647,23 +4306,7 @@
 </ds:datastoreItem>
 </file>
 
-<file path=customXml/itemProps2.xml><?xml version="1.0" encoding="utf-8"?>
-<ds:datastoreItem xmlns:ds="http://schemas.openxmlformats.org/officeDocument/2006/customXml" ds:itemID="{B42E4FB4-5617-4678-95AA-F6ACDBE5BF35}">
-  <ds:schemaRefs>
-    <ds:schemaRef ds:uri="http://schemas.microsoft.com/sharepoint/v3/contenttype/forms"/>
-  </ds:schemaRefs>
-</ds:datastoreItem>
-</file>
-
 <file path=customXml/itemProps3.xml><?xml version="1.0" encoding="utf-8"?>
-<ds:datastoreItem xmlns:ds="http://schemas.openxmlformats.org/officeDocument/2006/customXml" ds:itemID="{79ABD22F-328B-42DE-8607-2E11375D7846}">
-  <ds:schemaRefs>
-    <ds:schemaRef ds:uri="http://schemas.microsoft.com/office/2006/metadata/longProperties"/>
-  </ds:schemaRefs>
-</ds:datastoreItem>
-</file>
-
-<file path=customXml/itemProps4.xml><?xml version="1.0" encoding="utf-8"?>
 <ds:datastoreItem xmlns:ds="http://schemas.openxmlformats.org/officeDocument/2006/customXml" ds:itemID="{2E0CE579-837B-4A46-BE9D-45A1BD4E0213}">
   <ds:schemaRefs>
     <ds:schemaRef ds:uri="http://schemas.microsoft.com/office/2006/metadata/contentType"/>
@@ -4678,8 +4321,16 @@
 </ds:datastoreItem>
 </file>
 
+<file path=customXml/itemProps4.xml><?xml version="1.0" encoding="utf-8"?>
+<ds:datastoreItem xmlns:ds="http://schemas.openxmlformats.org/officeDocument/2006/customXml" ds:itemID="{79ABD22F-328B-42DE-8607-2E11375D7846}">
+  <ds:schemaRefs>
+    <ds:schemaRef ds:uri="http://schemas.microsoft.com/office/2006/metadata/longProperties"/>
+  </ds:schemaRefs>
+</ds:datastoreItem>
+</file>
+
 <file path=customXml/itemProps5.xml><?xml version="1.0" encoding="utf-8"?>
-<ds:datastoreItem xmlns:ds="http://schemas.openxmlformats.org/officeDocument/2006/customXml" ds:itemID="{C3CE5E4C-C791-40D5-8B73-F3B113685B64}">
+<ds:datastoreItem xmlns:ds="http://schemas.openxmlformats.org/officeDocument/2006/customXml" ds:itemID="{436F8E46-F6C5-499C-9CDA-D7432B2E300A}">
   <ds:schemaRefs>
     <ds:schemaRef ds:uri="http://schemas.openxmlformats.org/officeDocument/2006/bibliography"/>
   </ds:schemaRefs>

</xml_diff>

<commit_message>
I've got all the spec in now.
</commit_message>
<xml_diff>
--- a/md2docx/template.docx
+++ b/md2docx/template.docx
@@ -3,15 +3,279 @@
 <w:document xmlns:wpc="http://schemas.microsoft.com/office/word/2010/wordprocessingCanvas" xmlns:mc="http://schemas.openxmlformats.org/markup-compatibility/2006" xmlns:o="urn:schemas-microsoft-com:office:office" xmlns:r="http://schemas.openxmlformats.org/officeDocument/2006/relationships" xmlns:m="http://schemas.openxmlformats.org/officeDocument/2006/math" xmlns:v="urn:schemas-microsoft-com:vml" xmlns:wp14="http://schemas.microsoft.com/office/word/2010/wordprocessingDrawing" xmlns:wp="http://schemas.openxmlformats.org/drawingml/2006/wordprocessingDrawing" xmlns:w10="urn:schemas-microsoft-com:office:word" xmlns:w="http://schemas.openxmlformats.org/wordprocessingml/2006/main" xmlns:w14="http://schemas.microsoft.com/office/word/2010/wordml" xmlns:w15="http://schemas.microsoft.com/office/word/2012/wordml" xmlns:wpg="http://schemas.microsoft.com/office/word/2010/wordprocessingGroup" xmlns:wpi="http://schemas.microsoft.com/office/word/2010/wordprocessingInk" xmlns:wne="http://schemas.microsoft.com/office/word/2006/wordml" xmlns:wps="http://schemas.microsoft.com/office/word/2010/wordprocessingShape" mc:Ignorable="w14 w15 wp14">
   <w:body>
     <w:p>
-      <w:bookmarkStart w:id="0" w:name="_GoBack"/>
-      <w:bookmarkEnd w:id="0"/>
+      <w:bookmarkStart w:id="0" w:name="_Toc274909590"/>
+      <w:bookmarkStart w:id="1" w:name="DescriptionPlus"/>
+      <w:bookmarkStart w:id="2" w:name="FeatureTitle"/>
+      <w:bookmarkStart w:id="3" w:name="AllHeadersAndTitle"/>
     </w:p>
+    <w:p>
+      <w:bookmarkStart w:id="4" w:name="_Ref446425405"/>
+      <w:bookmarkEnd w:id="4"/>
+    </w:p>
+    <w:p/>
+    <w:p/>
+    <w:p/>
+    <w:p/>
+    <w:bookmarkEnd w:id="0"/>
+    <w:p>
+      <w:pPr>
+        <w:jc w:val="center"/>
+      </w:pPr>
+      <w:r>
+        <w:rPr>
+          <w:rFonts w:asciiTheme="minorHAnsi" w:hAnsiTheme="minorHAnsi"/>
+          <w:bCs/>
+          <w:sz w:val="192"/>
+          <w:szCs w:val="192"/>
+        </w:rPr>
+        <w:t>C</w:t>
+      </w:r>
+      <w:r>
+        <w:rPr>
+          <w:rFonts w:asciiTheme="minorHAnsi" w:hAnsiTheme="minorHAnsi"/>
+          <w:position w:val="48"/>
+          <w:sz w:val="144"/>
+          <w:szCs w:val="23"/>
+        </w:rPr>
+        <w:t>#</w:t>
+      </w:r>
+    </w:p>
+    <w:p>
+      <w:pPr>
+        <w:jc w:val="center"/>
+        <w:rPr>
+          <w:rFonts w:asciiTheme="minorHAnsi" w:hAnsiTheme="minorHAnsi"/>
+          <w:b/>
+          <w:sz w:val="48"/>
+          <w:szCs w:val="48"/>
+        </w:rPr>
+      </w:pPr>
+      <w:r>
+        <w:rPr>
+          <w:rFonts w:asciiTheme="minorHAnsi" w:hAnsiTheme="minorHAnsi"/>
+          <w:b/>
+          <w:sz w:val="48"/>
+          <w:szCs w:val="48"/>
+        </w:rPr>
+        <w:t>Language Specification</w:t>
+      </w:r>
+    </w:p>
+    <w:p>
+      <w:pPr>
+        <w:jc w:val="center"/>
+        <w:rPr>
+          <w:rFonts w:asciiTheme="minorHAnsi" w:hAnsiTheme="minorHAnsi"/>
+          <w:b/>
+          <w:sz w:val="28"/>
+          <w:szCs w:val="28"/>
+        </w:rPr>
+      </w:pPr>
+      <w:r>
+        <w:rPr>
+          <w:rFonts w:asciiTheme="minorHAnsi" w:hAnsiTheme="minorHAnsi"/>
+          <w:b/>
+          <w:sz w:val="28"/>
+          <w:szCs w:val="28"/>
+        </w:rPr>
+        <w:t xml:space="preserve">Version </w:t>
+      </w:r>
+      <w:r>
+        <w:rPr>
+          <w:rFonts w:asciiTheme="minorHAnsi" w:hAnsiTheme="minorHAnsi"/>
+          <w:sz w:val="22"/>
+        </w:rPr>
+        <w:fldChar w:fldCharType="begin"/>
+      </w:r>
+      <w:r>
+        <w:rPr>
+          <w:rFonts w:asciiTheme="minorHAnsi" w:hAnsiTheme="minorHAnsi"/>
+        </w:rPr>
+        <w:instrText xml:space="preserve"> DOCPROPERTY  Version  \* MERGEFORMAT </w:instrText>
+      </w:r>
+      <w:r>
+        <w:rPr>
+          <w:rFonts w:asciiTheme="minorHAnsi" w:hAnsiTheme="minorHAnsi"/>
+          <w:sz w:val="22"/>
+        </w:rPr>
+        <w:fldChar w:fldCharType="separate"/>
+      </w:r>
+      <w:r>
+        <w:rPr>
+          <w:rFonts w:asciiTheme="minorHAnsi" w:hAnsiTheme="minorHAnsi"/>
+          <w:b/>
+          <w:sz w:val="28"/>
+          <w:szCs w:val="28"/>
+        </w:rPr>
+        <w:t>5.0</w:t>
+      </w:r>
+      <w:r>
+        <w:rPr>
+          <w:rFonts w:asciiTheme="minorHAnsi" w:hAnsiTheme="minorHAnsi"/>
+          <w:b/>
+          <w:sz w:val="28"/>
+          <w:szCs w:val="28"/>
+        </w:rPr>
+        <w:fldChar w:fldCharType="end"/>
+      </w:r>
+    </w:p>
+    <w:bookmarkEnd w:id="1"/>
+    <w:bookmarkEnd w:id="2"/>
+    <w:bookmarkEnd w:id="3"/>
+    <w:p>
+      <w:pPr>
+        <w:pStyle w:val="Annotation"/>
+      </w:pPr>
+      <w:r>
+        <w:rPr>
+          <w:rFonts w:asciiTheme="minorHAnsi" w:hAnsiTheme="minorHAnsi"/>
+        </w:rPr>
+        <w:br w:type="page"/>
+      </w:r>
+      <w:r>
+        <w:lastRenderedPageBreak/>
+        <w:t>Notice</w:t>
+      </w:r>
+    </w:p>
+    <w:p>
+      <w:pPr>
+        <w:pStyle w:val="Annotation"/>
+      </w:pPr>
+      <w:r>
+        <w:t>© 1999-</w:t>
+      </w:r>
+      <w:r>
+        <w:t>201</w:t>
+      </w:r>
+      <w:bookmarkStart w:id="5" w:name="_GoBack"/>
+      <w:bookmarkEnd w:id="5"/>
+      <w:r>
+        <w:t>6</w:t>
+      </w:r>
+      <w:r>
+        <w:t xml:space="preserve"> </w:t>
+      </w:r>
+      <w:r>
+        <w:t>Microsoft Corporation. All rights reserved.</w:t>
+      </w:r>
+    </w:p>
+    <w:p>
+      <w:pPr>
+        <w:pStyle w:val="Annotation"/>
+      </w:pPr>
+      <w:r>
+        <w:t>Microsoft, Windows, Visual Basic, Visual C#, and Visual C++ are either registered trademarks or trademarks of Microsoft Corporation in the U.S.A. and/or other countries/regions.</w:t>
+      </w:r>
+    </w:p>
+    <w:p>
+      <w:pPr>
+        <w:pStyle w:val="Annotation"/>
+      </w:pPr>
+      <w:r>
+        <w:t>Other product and company names mentioned herein may be the trademarks of their respective owners.</w:t>
+      </w:r>
+    </w:p>
+    <w:p>
+      <w:pPr>
+        <w:sectPr>
+          <w:footerReference w:type="even" r:id="rId13"/>
+          <w:footerReference w:type="default" r:id="rId14"/>
+          <w:pgSz w:w="12240" w:h="15840" w:code="1"/>
+          <w:pgMar w:top="1440" w:right="1152" w:bottom="1440" w:left="1152" w:header="720" w:footer="720" w:gutter="0"/>
+          <w:cols w:space="720"/>
+        </w:sectPr>
+      </w:pPr>
+    </w:p>
+    <w:p>
+      <w:pPr>
+        <w:jc w:val="right"/>
+        <w:rPr>
+          <w:rFonts w:asciiTheme="minorHAnsi" w:hAnsiTheme="minorHAnsi"/>
+          <w:b/>
+          <w:sz w:val="48"/>
+          <w:szCs w:val="48"/>
+        </w:rPr>
+        <w:sectPr>
+          <w:headerReference w:type="even" r:id="rId15"/>
+          <w:type w:val="oddPage"/>
+          <w:pgSz w:w="12240" w:h="15840" w:code="1"/>
+          <w:pgMar w:top="1440" w:right="1152" w:bottom="1440" w:left="1152" w:header="720" w:footer="720" w:gutter="0"/>
+          <w:cols w:space="720"/>
+        </w:sectPr>
+      </w:pPr>
+      <w:r>
+        <w:rPr>
+          <w:rFonts w:asciiTheme="minorHAnsi" w:hAnsiTheme="minorHAnsi"/>
+          <w:b/>
+          <w:sz w:val="48"/>
+          <w:szCs w:val="48"/>
+        </w:rPr>
+        <w:lastRenderedPageBreak/>
+        <w:t>Table of Contents</w:t>
+      </w:r>
+    </w:p>
+    <w:p>
+      <w:pPr>
+        <w:pStyle w:val="TOC1"/>
+        <w:rPr>
+          <w:rFonts w:asciiTheme="minorHAnsi" w:eastAsiaTheme="minorEastAsia" w:hAnsiTheme="minorHAnsi" w:cstheme="minorBidi"/>
+          <w:b w:val="0"/>
+          <w:szCs w:val="22"/>
+        </w:rPr>
+      </w:pPr>
+      <w:r>
+        <w:rPr>
+          <w:b w:val="0"/>
+        </w:rPr>
+        <w:fldChar w:fldCharType="begin"/>
+      </w:r>
+      <w:r>
+        <w:rPr>
+          <w:b w:val="0"/>
+        </w:rPr>
+        <w:instrText xml:space="preserve"> TOC \o "1-4" \n </w:instrText>
+      </w:r>
+      <w:r>
+        <w:rPr>
+          <w:b w:val="0"/>
+        </w:rPr>
+        <w:fldChar w:fldCharType="separate"/>
+      </w:r>
+      <w:r>
+        <w:t>1. Section 1</w:t>
+      </w:r>
+    </w:p>
+    <w:p>
+      <w:pPr>
+        <w:sectPr>
+          <w:type w:val="continuous"/>
+          <w:pgSz w:w="12240" w:h="15840" w:code="1"/>
+          <w:pgMar w:top="1440" w:right="1152" w:bottom="1440" w:left="1152" w:header="720" w:footer="720" w:gutter="0"/>
+          <w:cols w:num="2" w:sep="1" w:space="720"/>
+        </w:sectPr>
+      </w:pPr>
+      <w:r>
+        <w:rPr>
+          <w:b/>
+          <w:noProof/>
+        </w:rPr>
+        <w:fldChar w:fldCharType="end"/>
+      </w:r>
+    </w:p>
+    <w:p>
+      <w:pPr>
+        <w:sectPr>
+          <w:type w:val="continuous"/>
+          <w:pgSz w:w="12240" w:h="15840" w:code="1"/>
+          <w:pgMar w:top="1440" w:right="1152" w:bottom="1440" w:left="1152" w:header="720" w:footer="720" w:gutter="0"/>
+          <w:cols w:space="720"/>
+        </w:sectPr>
+      </w:pPr>
+    </w:p>
+    <w:p/>
     <w:sectPr>
-      <w:headerReference w:type="even" r:id="rId13"/>
       <w:type w:val="continuous"/>
       <w:pgSz w:w="12240" w:h="15840" w:code="1"/>
       <w:pgMar w:top="1440" w:right="1152" w:bottom="1440" w:left="1152" w:header="720" w:footer="720" w:gutter="0"/>
-      <w:pgNumType w:fmt="lowerRoman"/>
       <w:cols w:space="720"/>
     </w:sectPr>
   </w:body>
@@ -128,6 +392,99 @@
     </w:p>
   </w:endnote>
 </w:endnotes>
+</file>
+
+<file path=word/footer1.xml><?xml version="1.0" encoding="utf-8"?>
+<w:ftr xmlns:wpc="http://schemas.microsoft.com/office/word/2010/wordprocessingCanvas" xmlns:mc="http://schemas.openxmlformats.org/markup-compatibility/2006" xmlns:o="urn:schemas-microsoft-com:office:office" xmlns:r="http://schemas.openxmlformats.org/officeDocument/2006/relationships" xmlns:m="http://schemas.openxmlformats.org/officeDocument/2006/math" xmlns:v="urn:schemas-microsoft-com:vml" xmlns:wp14="http://schemas.microsoft.com/office/word/2010/wordprocessingDrawing" xmlns:wp="http://schemas.openxmlformats.org/drawingml/2006/wordprocessingDrawing" xmlns:w10="urn:schemas-microsoft-com:office:word" xmlns:w="http://schemas.openxmlformats.org/wordprocessingml/2006/main" xmlns:w14="http://schemas.microsoft.com/office/word/2010/wordml" xmlns:w15="http://schemas.microsoft.com/office/word/2012/wordml" xmlns:wpg="http://schemas.microsoft.com/office/word/2010/wordprocessingGroup" xmlns:wpi="http://schemas.microsoft.com/office/word/2010/wordprocessingInk" xmlns:wne="http://schemas.microsoft.com/office/word/2006/wordml" xmlns:wps="http://schemas.microsoft.com/office/word/2010/wordprocessingShape" mc:Ignorable="w14 w15 wp14">
+  <w:p>
+    <w:pPr>
+      <w:pStyle w:val="Footer"/>
+      <w:jc w:val="center"/>
+    </w:pPr>
+    <w:r>
+      <w:t xml:space="preserve">Copyright </w:t>
+    </w:r>
+    <w:r>
+      <w:fldChar w:fldCharType="begin"/>
+    </w:r>
+    <w:r>
+      <w:instrText>SYMBOL 211 \f "Symbol"</w:instrText>
+    </w:r>
+    <w:r>
+      <w:fldChar w:fldCharType="end"/>
+    </w:r>
+    <w:r>
+      <w:t xml:space="preserve"> Microsoft Corporation 1999-2012</w:t>
+    </w:r>
+    <w:r>
+      <w:fldChar w:fldCharType="begin"/>
+    </w:r>
+    <w:r>
+      <w:instrText xml:space="preserve">IF DATE \@ "yyyy" = "1998" "1998-" </w:instrText>
+    </w:r>
+    <w:r>
+      <w:fldChar w:fldCharType="end"/>
+    </w:r>
+    <w:r>
+      <w:t>. All Rights Reserved.</w:t>
+    </w:r>
+  </w:p>
+</w:ftr>
+</file>
+
+<file path=word/footer2.xml><?xml version="1.0" encoding="utf-8"?>
+<w:ftr xmlns:wpc="http://schemas.microsoft.com/office/word/2010/wordprocessingCanvas" xmlns:mc="http://schemas.openxmlformats.org/markup-compatibility/2006" xmlns:o="urn:schemas-microsoft-com:office:office" xmlns:r="http://schemas.openxmlformats.org/officeDocument/2006/relationships" xmlns:m="http://schemas.openxmlformats.org/officeDocument/2006/math" xmlns:v="urn:schemas-microsoft-com:vml" xmlns:wp14="http://schemas.microsoft.com/office/word/2010/wordprocessingDrawing" xmlns:wp="http://schemas.openxmlformats.org/drawingml/2006/wordprocessingDrawing" xmlns:w10="urn:schemas-microsoft-com:office:word" xmlns:w="http://schemas.openxmlformats.org/wordprocessingml/2006/main" xmlns:w14="http://schemas.microsoft.com/office/word/2010/wordml" xmlns:w15="http://schemas.microsoft.com/office/word/2012/wordml" xmlns:wpg="http://schemas.microsoft.com/office/word/2010/wordprocessingGroup" xmlns:wpi="http://schemas.microsoft.com/office/word/2010/wordprocessingInk" xmlns:wne="http://schemas.microsoft.com/office/word/2006/wordml" xmlns:wps="http://schemas.microsoft.com/office/word/2010/wordprocessingShape" mc:Ignorable="w14 w15 wp14">
+  <w:p>
+    <w:pPr>
+      <w:pStyle w:val="Footer"/>
+      <w:jc w:val="center"/>
+    </w:pPr>
+    <w:r>
+      <w:t xml:space="preserve">Copyright </w:t>
+    </w:r>
+    <w:r>
+      <w:fldChar w:fldCharType="begin"/>
+    </w:r>
+    <w:r>
+      <w:instrText>SYMBOL 211 \f "Symbol"</w:instrText>
+    </w:r>
+    <w:r>
+      <w:fldChar w:fldCharType="end"/>
+    </w:r>
+    <w:r>
+      <w:t xml:space="preserve"> Microsoft Corporation 1999-2016</w:t>
+    </w:r>
+    <w:r>
+      <w:fldChar w:fldCharType="begin"/>
+    </w:r>
+    <w:r>
+      <w:instrText xml:space="preserve">IF DATE \@ "yyyy" = "1998" "1998-" </w:instrText>
+    </w:r>
+    <w:r>
+      <w:fldChar w:fldCharType="end"/>
+    </w:r>
+    <w:r>
+      <w:t>. All Rights Reserved.</w:t>
+    </w:r>
+    <w:r>
+      <w:br/>
+      <w:t>Please send corrections, comments</w:t>
+    </w:r>
+    <w:proofErr w:type="gramStart"/>
+    <w:r>
+      <w:t>,  and</w:t>
+    </w:r>
+    <w:proofErr w:type="gramEnd"/>
+    <w:r>
+      <w:t xml:space="preserve"> other feedback to c</w:t>
+    </w:r>
+    <w:hyperlink r:id="rId1" w:history="1">
+      <w:r>
+        <w:t>sharp@microsoft.com</w:t>
+      </w:r>
+    </w:hyperlink>
+  </w:p>
+</w:ftr>
 </file>
 
 <file path=word/footnotes.xml><?xml version="1.0" encoding="utf-8"?>
@@ -3918,17 +4275,6 @@
       <w:sz w:val="18"/>
     </w:rPr>
   </w:style>
-  <w:style w:type="character" w:customStyle="1" w:styleId="StyleArial14ptBold">
-    <w:name w:val="Style Arial 14 pt Bold"/>
-    <w:basedOn w:val="DefaultParagraphFont"/>
-    <w:rsid w:val="00876A2A"/>
-    <w:rPr>
-      <w:rFonts w:ascii="Calibri" w:hAnsi="Calibri"/>
-      <w:b/>
-      <w:bCs/>
-      <w:sz w:val="28"/>
-    </w:rPr>
-  </w:style>
 </w:styles>
 </file>
 
@@ -4218,21 +4564,12 @@
 </file>
 
 <file path=customXml/item1.xml><?xml version="1.0" encoding="utf-8"?>
-<?mso-contentType ?>
-<FormTemplates xmlns="http://schemas.microsoft.com/sharepoint/v3/contenttype/forms">
-  <Display>DocumentLibraryForm</Display>
-  <Edit>DocumentLibraryForm</Edit>
-  <New>DocumentLibraryForm</New>
-</FormTemplates>
-</file>
-
-<file path=customXml/item2.xml><?xml version="1.0" encoding="utf-8"?>
 <p:properties xmlns:p="http://schemas.microsoft.com/office/2006/metadata/properties" xmlns:xsi="http://www.w3.org/2001/XMLSchema-instance" xmlns:pc="http://schemas.microsoft.com/office/infopath/2007/PartnerControls">
   <documentManagement/>
 </p:properties>
 </file>
 
-<file path=customXml/item3.xml><?xml version="1.0" encoding="utf-8"?>
+<file path=customXml/item2.xml><?xml version="1.0" encoding="utf-8"?>
 <ct:contentTypeSchema xmlns:ct="http://schemas.microsoft.com/office/2006/metadata/contentType" xmlns:ma="http://schemas.microsoft.com/office/2006/metadata/properties/metaAttributes" ct:_="" ma:_="" ma:contentTypeName="Document" ma:contentTypeID="0x0101003833BC964D4BA745A687F59529EB781A" ma:contentTypeVersion="0" ma:contentTypeDescription="Create a new document." ma:contentTypeScope="" ma:versionID="2d6561ee63fe67bea3df9b42aa37ba43">
   <xsd:schema xmlns:xsd="http://www.w3.org/2001/XMLSchema" xmlns:p="http://schemas.microsoft.com/office/2006/metadata/properties" targetNamespace="http://schemas.microsoft.com/office/2006/metadata/properties" ma:root="true" ma:fieldsID="4aeb20c0e3442673af7ee10786458764">
     <xsd:element name="properties">
@@ -4281,8 +4618,17 @@
 </ct:contentTypeSchema>
 </file>
 
+<file path=customXml/item3.xml><?xml version="1.0" encoding="utf-8"?>
+<LongProperties xmlns="http://schemas.microsoft.com/office/2006/metadata/longProperties"/>
+</file>
+
 <file path=customXml/item4.xml><?xml version="1.0" encoding="utf-8"?>
-<LongProperties xmlns="http://schemas.microsoft.com/office/2006/metadata/longProperties"/>
+<?mso-contentType ?>
+<FormTemplates xmlns="http://schemas.microsoft.com/sharepoint/v3/contenttype/forms">
+  <Display>DocumentLibraryForm</Display>
+  <Edit>DocumentLibraryForm</Edit>
+  <New>DocumentLibraryForm</New>
+</FormTemplates>
 </file>
 
 <file path=customXml/item5.xml><?xml version="1.0" encoding="utf-8"?>
@@ -4290,14 +4636,6 @@
 </file>
 
 <file path=customXml/itemProps1.xml><?xml version="1.0" encoding="utf-8"?>
-<ds:datastoreItem xmlns:ds="http://schemas.openxmlformats.org/officeDocument/2006/customXml" ds:itemID="{B42E4FB4-5617-4678-95AA-F6ACDBE5BF35}">
-  <ds:schemaRefs>
-    <ds:schemaRef ds:uri="http://schemas.microsoft.com/sharepoint/v3/contenttype/forms"/>
-  </ds:schemaRefs>
-</ds:datastoreItem>
-</file>
-
-<file path=customXml/itemProps2.xml><?xml version="1.0" encoding="utf-8"?>
 <ds:datastoreItem xmlns:ds="http://schemas.openxmlformats.org/officeDocument/2006/customXml" ds:itemID="{5F187B8A-F9C8-4791-8122-CF3663931F26}">
   <ds:schemaRefs>
     <ds:schemaRef ds:uri="http://schemas.microsoft.com/office/2006/metadata/properties"/>
@@ -4306,7 +4644,7 @@
 </ds:datastoreItem>
 </file>
 
-<file path=customXml/itemProps3.xml><?xml version="1.0" encoding="utf-8"?>
+<file path=customXml/itemProps2.xml><?xml version="1.0" encoding="utf-8"?>
 <ds:datastoreItem xmlns:ds="http://schemas.openxmlformats.org/officeDocument/2006/customXml" ds:itemID="{2E0CE579-837B-4A46-BE9D-45A1BD4E0213}">
   <ds:schemaRefs>
     <ds:schemaRef ds:uri="http://schemas.microsoft.com/office/2006/metadata/contentType"/>
@@ -4321,7 +4659,7 @@
 </ds:datastoreItem>
 </file>
 
-<file path=customXml/itemProps4.xml><?xml version="1.0" encoding="utf-8"?>
+<file path=customXml/itemProps3.xml><?xml version="1.0" encoding="utf-8"?>
 <ds:datastoreItem xmlns:ds="http://schemas.openxmlformats.org/officeDocument/2006/customXml" ds:itemID="{79ABD22F-328B-42DE-8607-2E11375D7846}">
   <ds:schemaRefs>
     <ds:schemaRef ds:uri="http://schemas.microsoft.com/office/2006/metadata/longProperties"/>
@@ -4329,8 +4667,16 @@
 </ds:datastoreItem>
 </file>
 
+<file path=customXml/itemProps4.xml><?xml version="1.0" encoding="utf-8"?>
+<ds:datastoreItem xmlns:ds="http://schemas.openxmlformats.org/officeDocument/2006/customXml" ds:itemID="{B42E4FB4-5617-4678-95AA-F6ACDBE5BF35}">
+  <ds:schemaRefs>
+    <ds:schemaRef ds:uri="http://schemas.microsoft.com/sharepoint/v3/contenttype/forms"/>
+  </ds:schemaRefs>
+</ds:datastoreItem>
+</file>
+
 <file path=customXml/itemProps5.xml><?xml version="1.0" encoding="utf-8"?>
-<ds:datastoreItem xmlns:ds="http://schemas.openxmlformats.org/officeDocument/2006/customXml" ds:itemID="{436F8E46-F6C5-499C-9CDA-D7432B2E300A}">
+<ds:datastoreItem xmlns:ds="http://schemas.openxmlformats.org/officeDocument/2006/customXml" ds:itemID="{A2CF4F24-8105-4287-A560-2D4B0D48A859}">
   <ds:schemaRefs>
     <ds:schemaRef ds:uri="http://schemas.openxmlformats.org/officeDocument/2006/bibliography"/>
   </ds:schemaRefs>

</xml_diff>

<commit_message>
Made it generate html-grammar from the antlr, not the MD (i.e. preserving the order of the antlr). Tweaked the html popup positioning.
</commit_message>
<xml_diff>
--- a/md2docx/template.docx
+++ b/md2docx/template.docx
@@ -59,6 +59,8 @@
         </w:rPr>
         <w:t>Language Specification</w:t>
       </w:r>
+      <w:bookmarkStart w:id="5" w:name="_GoBack"/>
+      <w:bookmarkEnd w:id="5"/>
     </w:p>
     <w:p>
       <w:pPr>
@@ -146,8 +148,6 @@
       <w:r>
         <w:t>201</w:t>
       </w:r>
-      <w:bookmarkStart w:id="5" w:name="_GoBack"/>
-      <w:bookmarkEnd w:id="5"/>
       <w:r>
         <w:t>6</w:t>
       </w:r>
@@ -414,7 +414,7 @@
       <w:fldChar w:fldCharType="end"/>
     </w:r>
     <w:r>
-      <w:t xml:space="preserve"> Microsoft Corporation 1999-2012</w:t>
+      <w:t xml:space="preserve"> Microsoft Corporation 1999-2016</w:t>
     </w:r>
     <w:r>
       <w:fldChar w:fldCharType="begin"/>
@@ -4564,12 +4564,6 @@
 </file>
 
 <file path=customXml/item1.xml><?xml version="1.0" encoding="utf-8"?>
-<p:properties xmlns:p="http://schemas.microsoft.com/office/2006/metadata/properties" xmlns:xsi="http://www.w3.org/2001/XMLSchema-instance" xmlns:pc="http://schemas.microsoft.com/office/infopath/2007/PartnerControls">
-  <documentManagement/>
-</p:properties>
-</file>
-
-<file path=customXml/item2.xml><?xml version="1.0" encoding="utf-8"?>
 <ct:contentTypeSchema xmlns:ct="http://schemas.microsoft.com/office/2006/metadata/contentType" xmlns:ma="http://schemas.microsoft.com/office/2006/metadata/properties/metaAttributes" ct:_="" ma:_="" ma:contentTypeName="Document" ma:contentTypeID="0x0101003833BC964D4BA745A687F59529EB781A" ma:contentTypeVersion="0" ma:contentTypeDescription="Create a new document." ma:contentTypeScope="" ma:versionID="2d6561ee63fe67bea3df9b42aa37ba43">
   <xsd:schema xmlns:xsd="http://www.w3.org/2001/XMLSchema" xmlns:p="http://schemas.microsoft.com/office/2006/metadata/properties" targetNamespace="http://schemas.microsoft.com/office/2006/metadata/properties" ma:root="true" ma:fieldsID="4aeb20c0e3442673af7ee10786458764">
     <xsd:element name="properties">
@@ -4618,11 +4612,13 @@
 </ct:contentTypeSchema>
 </file>
 
-<file path=customXml/item3.xml><?xml version="1.0" encoding="utf-8"?>
-<LongProperties xmlns="http://schemas.microsoft.com/office/2006/metadata/longProperties"/>
+<file path=customXml/item2.xml><?xml version="1.0" encoding="utf-8"?>
+<p:properties xmlns:p="http://schemas.microsoft.com/office/2006/metadata/properties" xmlns:xsi="http://www.w3.org/2001/XMLSchema-instance" xmlns:pc="http://schemas.microsoft.com/office/infopath/2007/PartnerControls">
+  <documentManagement/>
+</p:properties>
 </file>
 
-<file path=customXml/item4.xml><?xml version="1.0" encoding="utf-8"?>
+<file path=customXml/item3.xml><?xml version="1.0" encoding="utf-8"?>
 <?mso-contentType ?>
 <FormTemplates xmlns="http://schemas.microsoft.com/sharepoint/v3/contenttype/forms">
   <Display>DocumentLibraryForm</Display>
@@ -4631,20 +4627,15 @@
 </FormTemplates>
 </file>
 
+<file path=customXml/item4.xml><?xml version="1.0" encoding="utf-8"?>
+<LongProperties xmlns="http://schemas.microsoft.com/office/2006/metadata/longProperties"/>
+</file>
+
 <file path=customXml/item5.xml><?xml version="1.0" encoding="utf-8"?>
 <b:Sources xmlns:b="http://schemas.openxmlformats.org/officeDocument/2006/bibliography" xmlns="http://schemas.openxmlformats.org/officeDocument/2006/bibliography" SelectedStyle="\APA.XSL" StyleName="APA"/>
 </file>
 
 <file path=customXml/itemProps1.xml><?xml version="1.0" encoding="utf-8"?>
-<ds:datastoreItem xmlns:ds="http://schemas.openxmlformats.org/officeDocument/2006/customXml" ds:itemID="{5F187B8A-F9C8-4791-8122-CF3663931F26}">
-  <ds:schemaRefs>
-    <ds:schemaRef ds:uri="http://schemas.microsoft.com/office/2006/metadata/properties"/>
-    <ds:schemaRef ds:uri="http://schemas.microsoft.com/office/infopath/2007/PartnerControls"/>
-  </ds:schemaRefs>
-</ds:datastoreItem>
-</file>
-
-<file path=customXml/itemProps2.xml><?xml version="1.0" encoding="utf-8"?>
 <ds:datastoreItem xmlns:ds="http://schemas.openxmlformats.org/officeDocument/2006/customXml" ds:itemID="{2E0CE579-837B-4A46-BE9D-45A1BD4E0213}">
   <ds:schemaRefs>
     <ds:schemaRef ds:uri="http://schemas.microsoft.com/office/2006/metadata/contentType"/>
@@ -4659,7 +4650,24 @@
 </ds:datastoreItem>
 </file>
 
+<file path=customXml/itemProps2.xml><?xml version="1.0" encoding="utf-8"?>
+<ds:datastoreItem xmlns:ds="http://schemas.openxmlformats.org/officeDocument/2006/customXml" ds:itemID="{5F187B8A-F9C8-4791-8122-CF3663931F26}">
+  <ds:schemaRefs>
+    <ds:schemaRef ds:uri="http://schemas.microsoft.com/office/2006/metadata/properties"/>
+    <ds:schemaRef ds:uri="http://schemas.microsoft.com/office/infopath/2007/PartnerControls"/>
+  </ds:schemaRefs>
+</ds:datastoreItem>
+</file>
+
 <file path=customXml/itemProps3.xml><?xml version="1.0" encoding="utf-8"?>
+<ds:datastoreItem xmlns:ds="http://schemas.openxmlformats.org/officeDocument/2006/customXml" ds:itemID="{B42E4FB4-5617-4678-95AA-F6ACDBE5BF35}">
+  <ds:schemaRefs>
+    <ds:schemaRef ds:uri="http://schemas.microsoft.com/sharepoint/v3/contenttype/forms"/>
+  </ds:schemaRefs>
+</ds:datastoreItem>
+</file>
+
+<file path=customXml/itemProps4.xml><?xml version="1.0" encoding="utf-8"?>
 <ds:datastoreItem xmlns:ds="http://schemas.openxmlformats.org/officeDocument/2006/customXml" ds:itemID="{79ABD22F-328B-42DE-8607-2E11375D7846}">
   <ds:schemaRefs>
     <ds:schemaRef ds:uri="http://schemas.microsoft.com/office/2006/metadata/longProperties"/>
@@ -4667,16 +4675,8 @@
 </ds:datastoreItem>
 </file>
 
-<file path=customXml/itemProps4.xml><?xml version="1.0" encoding="utf-8"?>
-<ds:datastoreItem xmlns:ds="http://schemas.openxmlformats.org/officeDocument/2006/customXml" ds:itemID="{B42E4FB4-5617-4678-95AA-F6ACDBE5BF35}">
-  <ds:schemaRefs>
-    <ds:schemaRef ds:uri="http://schemas.microsoft.com/sharepoint/v3/contenttype/forms"/>
-  </ds:schemaRefs>
-</ds:datastoreItem>
-</file>
-
 <file path=customXml/itemProps5.xml><?xml version="1.0" encoding="utf-8"?>
-<ds:datastoreItem xmlns:ds="http://schemas.openxmlformats.org/officeDocument/2006/customXml" ds:itemID="{A2CF4F24-8105-4287-A560-2D4B0D48A859}">
+<ds:datastoreItem xmlns:ds="http://schemas.openxmlformats.org/officeDocument/2006/customXml" ds:itemID="{A77F4B3D-8DA4-4A5D-A90C-E080D8A167CA}">
   <ds:schemaRefs>
     <ds:schemaRef ds:uri="http://schemas.openxmlformats.org/officeDocument/2006/bibliography"/>
   </ds:schemaRefs>

</xml_diff>

<commit_message>
Bumped version number to 6
</commit_message>
<xml_diff>
--- a/md2docx/template.docx
+++ b/md2docx/template.docx
@@ -59,8 +59,6 @@
         </w:rPr>
         <w:t>Language Specification</w:t>
       </w:r>
-      <w:bookmarkStart w:id="5" w:name="_GoBack"/>
-      <w:bookmarkEnd w:id="5"/>
     </w:p>
     <w:p>
       <w:pPr>
@@ -84,41 +82,14 @@
       <w:r>
         <w:rPr>
           <w:rFonts w:asciiTheme="minorHAnsi" w:hAnsiTheme="minorHAnsi"/>
-          <w:sz w:val="22"/>
-        </w:rPr>
-        <w:fldChar w:fldCharType="begin"/>
-      </w:r>
-      <w:r>
-        <w:rPr>
-          <w:rFonts w:asciiTheme="minorHAnsi" w:hAnsiTheme="minorHAnsi"/>
-        </w:rPr>
-        <w:instrText xml:space="preserve"> DOCPROPERTY  Version  \* MERGEFORMAT </w:instrText>
-      </w:r>
-      <w:r>
-        <w:rPr>
-          <w:rFonts w:asciiTheme="minorHAnsi" w:hAnsiTheme="minorHAnsi"/>
-          <w:sz w:val="22"/>
-        </w:rPr>
-        <w:fldChar w:fldCharType="separate"/>
-      </w:r>
-      <w:r>
-        <w:rPr>
-          <w:rFonts w:asciiTheme="minorHAnsi" w:hAnsiTheme="minorHAnsi"/>
           <w:b/>
           <w:sz w:val="28"/>
           <w:szCs w:val="28"/>
         </w:rPr>
-        <w:t>5.0</w:t>
+        <w:t>6</w:t>
       </w:r>
-      <w:r>
-        <w:rPr>
-          <w:rFonts w:asciiTheme="minorHAnsi" w:hAnsiTheme="minorHAnsi"/>
-          <w:b/>
-          <w:sz w:val="28"/>
-          <w:szCs w:val="28"/>
-        </w:rPr>
-        <w:fldChar w:fldCharType="end"/>
-      </w:r>
+      <w:bookmarkStart w:id="5" w:name="_GoBack"/>
+      <w:bookmarkEnd w:id="5"/>
     </w:p>
     <w:bookmarkEnd w:id="1"/>
     <w:bookmarkEnd w:id="2"/>
@@ -4564,6 +4535,25 @@
 </file>
 
 <file path=customXml/item1.xml><?xml version="1.0" encoding="utf-8"?>
+<LongProperties xmlns="http://schemas.microsoft.com/office/2006/metadata/longProperties"/>
+</file>
+
+<file path=customXml/item2.xml><?xml version="1.0" encoding="utf-8"?>
+<?mso-contentType ?>
+<FormTemplates xmlns="http://schemas.microsoft.com/sharepoint/v3/contenttype/forms">
+  <Display>DocumentLibraryForm</Display>
+  <Edit>DocumentLibraryForm</Edit>
+  <New>DocumentLibraryForm</New>
+</FormTemplates>
+</file>
+
+<file path=customXml/item3.xml><?xml version="1.0" encoding="utf-8"?>
+<p:properties xmlns:p="http://schemas.microsoft.com/office/2006/metadata/properties" xmlns:xsi="http://www.w3.org/2001/XMLSchema-instance" xmlns:pc="http://schemas.microsoft.com/office/infopath/2007/PartnerControls">
+  <documentManagement/>
+</p:properties>
+</file>
+
+<file path=customXml/item4.xml><?xml version="1.0" encoding="utf-8"?>
 <ct:contentTypeSchema xmlns:ct="http://schemas.microsoft.com/office/2006/metadata/contentType" xmlns:ma="http://schemas.microsoft.com/office/2006/metadata/properties/metaAttributes" ct:_="" ma:_="" ma:contentTypeName="Document" ma:contentTypeID="0x0101003833BC964D4BA745A687F59529EB781A" ma:contentTypeVersion="0" ma:contentTypeDescription="Create a new document." ma:contentTypeScope="" ma:versionID="2d6561ee63fe67bea3df9b42aa37ba43">
   <xsd:schema xmlns:xsd="http://www.w3.org/2001/XMLSchema" xmlns:p="http://schemas.microsoft.com/office/2006/metadata/properties" targetNamespace="http://schemas.microsoft.com/office/2006/metadata/properties" ma:root="true" ma:fieldsID="4aeb20c0e3442673af7ee10786458764">
     <xsd:element name="properties">
@@ -4612,30 +4602,36 @@
 </ct:contentTypeSchema>
 </file>
 
-<file path=customXml/item2.xml><?xml version="1.0" encoding="utf-8"?>
-<p:properties xmlns:p="http://schemas.microsoft.com/office/2006/metadata/properties" xmlns:xsi="http://www.w3.org/2001/XMLSchema-instance" xmlns:pc="http://schemas.microsoft.com/office/infopath/2007/PartnerControls">
-  <documentManagement/>
-</p:properties>
-</file>
-
-<file path=customXml/item3.xml><?xml version="1.0" encoding="utf-8"?>
-<?mso-contentType ?>
-<FormTemplates xmlns="http://schemas.microsoft.com/sharepoint/v3/contenttype/forms">
-  <Display>DocumentLibraryForm</Display>
-  <Edit>DocumentLibraryForm</Edit>
-  <New>DocumentLibraryForm</New>
-</FormTemplates>
-</file>
-
-<file path=customXml/item4.xml><?xml version="1.0" encoding="utf-8"?>
-<LongProperties xmlns="http://schemas.microsoft.com/office/2006/metadata/longProperties"/>
-</file>
-
 <file path=customXml/item5.xml><?xml version="1.0" encoding="utf-8"?>
 <b:Sources xmlns:b="http://schemas.openxmlformats.org/officeDocument/2006/bibliography" xmlns="http://schemas.openxmlformats.org/officeDocument/2006/bibliography" SelectedStyle="\APA.XSL" StyleName="APA"/>
 </file>
 
 <file path=customXml/itemProps1.xml><?xml version="1.0" encoding="utf-8"?>
+<ds:datastoreItem xmlns:ds="http://schemas.openxmlformats.org/officeDocument/2006/customXml" ds:itemID="{79ABD22F-328B-42DE-8607-2E11375D7846}">
+  <ds:schemaRefs>
+    <ds:schemaRef ds:uri="http://schemas.microsoft.com/office/2006/metadata/longProperties"/>
+  </ds:schemaRefs>
+</ds:datastoreItem>
+</file>
+
+<file path=customXml/itemProps2.xml><?xml version="1.0" encoding="utf-8"?>
+<ds:datastoreItem xmlns:ds="http://schemas.openxmlformats.org/officeDocument/2006/customXml" ds:itemID="{B42E4FB4-5617-4678-95AA-F6ACDBE5BF35}">
+  <ds:schemaRefs>
+    <ds:schemaRef ds:uri="http://schemas.microsoft.com/sharepoint/v3/contenttype/forms"/>
+  </ds:schemaRefs>
+</ds:datastoreItem>
+</file>
+
+<file path=customXml/itemProps3.xml><?xml version="1.0" encoding="utf-8"?>
+<ds:datastoreItem xmlns:ds="http://schemas.openxmlformats.org/officeDocument/2006/customXml" ds:itemID="{5F187B8A-F9C8-4791-8122-CF3663931F26}">
+  <ds:schemaRefs>
+    <ds:schemaRef ds:uri="http://schemas.microsoft.com/office/2006/metadata/properties"/>
+    <ds:schemaRef ds:uri="http://schemas.microsoft.com/office/infopath/2007/PartnerControls"/>
+  </ds:schemaRefs>
+</ds:datastoreItem>
+</file>
+
+<file path=customXml/itemProps4.xml><?xml version="1.0" encoding="utf-8"?>
 <ds:datastoreItem xmlns:ds="http://schemas.openxmlformats.org/officeDocument/2006/customXml" ds:itemID="{2E0CE579-837B-4A46-BE9D-45A1BD4E0213}">
   <ds:schemaRefs>
     <ds:schemaRef ds:uri="http://schemas.microsoft.com/office/2006/metadata/contentType"/>
@@ -4650,33 +4646,8 @@
 </ds:datastoreItem>
 </file>
 
-<file path=customXml/itemProps2.xml><?xml version="1.0" encoding="utf-8"?>
-<ds:datastoreItem xmlns:ds="http://schemas.openxmlformats.org/officeDocument/2006/customXml" ds:itemID="{5F187B8A-F9C8-4791-8122-CF3663931F26}">
-  <ds:schemaRefs>
-    <ds:schemaRef ds:uri="http://schemas.microsoft.com/office/2006/metadata/properties"/>
-    <ds:schemaRef ds:uri="http://schemas.microsoft.com/office/infopath/2007/PartnerControls"/>
-  </ds:schemaRefs>
-</ds:datastoreItem>
-</file>
-
-<file path=customXml/itemProps3.xml><?xml version="1.0" encoding="utf-8"?>
-<ds:datastoreItem xmlns:ds="http://schemas.openxmlformats.org/officeDocument/2006/customXml" ds:itemID="{B42E4FB4-5617-4678-95AA-F6ACDBE5BF35}">
-  <ds:schemaRefs>
-    <ds:schemaRef ds:uri="http://schemas.microsoft.com/sharepoint/v3/contenttype/forms"/>
-  </ds:schemaRefs>
-</ds:datastoreItem>
-</file>
-
-<file path=customXml/itemProps4.xml><?xml version="1.0" encoding="utf-8"?>
-<ds:datastoreItem xmlns:ds="http://schemas.openxmlformats.org/officeDocument/2006/customXml" ds:itemID="{79ABD22F-328B-42DE-8607-2E11375D7846}">
-  <ds:schemaRefs>
-    <ds:schemaRef ds:uri="http://schemas.microsoft.com/office/2006/metadata/longProperties"/>
-  </ds:schemaRefs>
-</ds:datastoreItem>
-</file>
-
 <file path=customXml/itemProps5.xml><?xml version="1.0" encoding="utf-8"?>
-<ds:datastoreItem xmlns:ds="http://schemas.openxmlformats.org/officeDocument/2006/customXml" ds:itemID="{A77F4B3D-8DA4-4A5D-A90C-E080D8A167CA}">
+<ds:datastoreItem xmlns:ds="http://schemas.openxmlformats.org/officeDocument/2006/customXml" ds:itemID="{985372F1-0281-42AF-99F7-285D684C0B55}">
   <ds:schemaRefs>
     <ds:schemaRef ds:uri="http://schemas.openxmlformats.org/officeDocument/2006/bibliography"/>
   </ds:schemaRefs>

</xml_diff>